<commit_message>
Update doc & journal
</commit_message>
<xml_diff>
--- a/Rapport TPI Thierry Koetschet.docx
+++ b/Rapport TPI Thierry Koetschet.docx
@@ -153,8 +153,18 @@
                                           <w:sz w:val="32"/>
                                           <w:szCs w:val="32"/>
                                         </w:rPr>
-                                        <w:t>Thierry Koetschet</w:t>
+                                        <w:t xml:space="preserve">Thierry </w:t>
                                       </w:r>
+                                      <w:proofErr w:type="spellStart"/>
+                                      <w:r>
+                                        <w:rPr>
+                                          <w:color w:val="FFFFFF" w:themeColor="background1"/>
+                                          <w:sz w:val="32"/>
+                                          <w:szCs w:val="32"/>
+                                        </w:rPr>
+                                        <w:t>Koetschet</w:t>
+                                      </w:r>
+                                      <w:proofErr w:type="spellEnd"/>
                                     </w:p>
                                   </w:sdtContent>
                                 </w:sdt>
@@ -416,6 +426,7 @@
                               <w:dataBinding w:prefixMappings="xmlns:ns0='http://purl.org/dc/elements/1.1/' xmlns:ns1='http://schemas.openxmlformats.org/package/2006/metadata/core-properties' " w:xpath="/ns1:coreProperties[1]/ns0:creator[1]" w:storeItemID="{6C3C8BC8-F283-45AE-878A-BAB7291924A1}"/>
                               <w:text/>
                             </w:sdtPr>
+                            <w:sdtEndPr/>
                             <w:sdtContent>
                               <w:p>
                                 <w:pPr>
@@ -467,6 +478,7 @@
                                 <w:dataBinding w:prefixMappings="xmlns:ns0='http://schemas.openxmlformats.org/officeDocument/2006/extended-properties' " w:xpath="/ns0:Properties[1]/ns0:Company[1]" w:storeItemID="{6668398D-A668-4E3E-A5EB-62B293D839F1}"/>
                                 <w:text/>
                               </w:sdtPr>
+                              <w:sdtEndPr/>
                               <w:sdtContent>
                                 <w:r>
                                   <w:rPr>
@@ -497,6 +509,7 @@
                                 <w:dataBinding w:prefixMappings="xmlns:ns0='http://schemas.microsoft.com/office/2006/coverPageProps' " w:xpath="/ns0:CoverPageProperties[1]/ns0:CompanyAddress[1]" w:storeItemID="{55AF091B-3C7A-41E3-B477-F2FDAA23CFDA}"/>
                                 <w:text/>
                               </w:sdtPr>
+                              <w:sdtEndPr/>
                               <w:sdtContent>
                                 <w:r>
                                   <w:rPr>
@@ -563,6 +576,7 @@
                               <w:dataBinding w:prefixMappings="xmlns:ns0='http://purl.org/dc/elements/1.1/' xmlns:ns1='http://schemas.openxmlformats.org/package/2006/metadata/core-properties' " w:xpath="/ns1:coreProperties[1]/ns0:title[1]" w:storeItemID="{6C3C8BC8-F283-45AE-878A-BAB7291924A1}"/>
                               <w:text/>
                             </w:sdtPr>
+                            <w:sdtEndPr/>
                             <w:sdtContent>
                               <w:p>
                                 <w:pPr>
@@ -603,6 +617,7 @@
                               <w:dataBinding w:prefixMappings="xmlns:ns0='http://purl.org/dc/elements/1.1/' xmlns:ns1='http://schemas.openxmlformats.org/package/2006/metadata/core-properties' " w:xpath="/ns1:coreProperties[1]/ns0:subject[1]" w:storeItemID="{6C3C8BC8-F283-45AE-878A-BAB7291924A1}"/>
                               <w:text/>
                             </w:sdtPr>
+                            <w:sdtEndPr/>
                             <w:sdtContent>
                               <w:p>
                                 <w:pPr>
@@ -1012,7 +1027,7 @@
                 <w:noProof/>
                 <w:webHidden/>
               </w:rPr>
-              <w:t>3</w:t>
+              <w:t>4</w:t>
             </w:r>
             <w:r>
               <w:rPr>
@@ -1098,7 +1113,7 @@
                 <w:noProof/>
                 <w:webHidden/>
               </w:rPr>
-              <w:t>3</w:t>
+              <w:t>5</w:t>
             </w:r>
             <w:r>
               <w:rPr>
@@ -1184,7 +1199,7 @@
                 <w:noProof/>
                 <w:webHidden/>
               </w:rPr>
-              <w:t>4</w:t>
+              <w:t>5</w:t>
             </w:r>
             <w:r>
               <w:rPr>
@@ -1270,7 +1285,7 @@
                 <w:noProof/>
                 <w:webHidden/>
               </w:rPr>
-              <w:t>5</w:t>
+              <w:t>6</w:t>
             </w:r>
             <w:r>
               <w:rPr>
@@ -1356,7 +1371,7 @@
                 <w:noProof/>
                 <w:webHidden/>
               </w:rPr>
-              <w:t>6</w:t>
+              <w:t>7</w:t>
             </w:r>
             <w:r>
               <w:rPr>
@@ -1432,7 +1447,7 @@
               <w:rPr>
                 <w:webHidden/>
               </w:rPr>
-              <w:t>6</w:t>
+              <w:t>8</w:t>
             </w:r>
             <w:r>
               <w:rPr>
@@ -1517,7 +1532,7 @@
                 <w:noProof/>
                 <w:webHidden/>
               </w:rPr>
-              <w:t>6</w:t>
+              <w:t>8</w:t>
             </w:r>
             <w:r>
               <w:rPr>
@@ -1607,7 +1622,7 @@
                 <w:noProof/>
                 <w:webHidden/>
               </w:rPr>
-              <w:t>6</w:t>
+              <w:t>8</w:t>
             </w:r>
             <w:r>
               <w:rPr>
@@ -1697,7 +1712,7 @@
                 <w:noProof/>
                 <w:webHidden/>
               </w:rPr>
-              <w:t>6</w:t>
+              <w:t>9</w:t>
             </w:r>
             <w:r>
               <w:rPr>
@@ -1783,7 +1798,7 @@
                 <w:noProof/>
                 <w:webHidden/>
               </w:rPr>
-              <w:t>6</w:t>
+              <w:t>13</w:t>
             </w:r>
             <w:r>
               <w:rPr>
@@ -1869,7 +1884,7 @@
                 <w:noProof/>
                 <w:webHidden/>
               </w:rPr>
-              <w:t>6</w:t>
+              <w:t>13</w:t>
             </w:r>
             <w:r>
               <w:rPr>
@@ -1955,7 +1970,7 @@
                 <w:noProof/>
                 <w:webHidden/>
               </w:rPr>
-              <w:t>6</w:t>
+              <w:t>13</w:t>
             </w:r>
             <w:r>
               <w:rPr>
@@ -2041,7 +2056,7 @@
                 <w:noProof/>
                 <w:webHidden/>
               </w:rPr>
-              <w:t>6</w:t>
+              <w:t>13</w:t>
             </w:r>
             <w:r>
               <w:rPr>
@@ -2117,7 +2132,7 @@
               <w:rPr>
                 <w:webHidden/>
               </w:rPr>
-              <w:t>6</w:t>
+              <w:t>13</w:t>
             </w:r>
             <w:r>
               <w:rPr>
@@ -2202,7 +2217,7 @@
                 <w:noProof/>
                 <w:webHidden/>
               </w:rPr>
-              <w:t>6</w:t>
+              <w:t>13</w:t>
             </w:r>
             <w:r>
               <w:rPr>
@@ -2288,7 +2303,7 @@
                 <w:noProof/>
                 <w:webHidden/>
               </w:rPr>
-              <w:t>6</w:t>
+              <w:t>13</w:t>
             </w:r>
             <w:r>
               <w:rPr>
@@ -2374,7 +2389,7 @@
                 <w:noProof/>
                 <w:webHidden/>
               </w:rPr>
-              <w:t>8</w:t>
+              <w:t>15</w:t>
             </w:r>
             <w:r>
               <w:rPr>
@@ -2450,7 +2465,7 @@
               <w:rPr>
                 <w:webHidden/>
               </w:rPr>
-              <w:t>8</w:t>
+              <w:t>15</w:t>
             </w:r>
             <w:r>
               <w:rPr>
@@ -2525,7 +2540,7 @@
               <w:rPr>
                 <w:webHidden/>
               </w:rPr>
-              <w:t>9</w:t>
+              <w:t>16</w:t>
             </w:r>
             <w:r>
               <w:rPr>
@@ -2610,7 +2625,7 @@
                 <w:noProof/>
                 <w:webHidden/>
               </w:rPr>
-              <w:t>9</w:t>
+              <w:t>16</w:t>
             </w:r>
             <w:r>
               <w:rPr>
@@ -2696,7 +2711,7 @@
                 <w:noProof/>
                 <w:webHidden/>
               </w:rPr>
-              <w:t>9</w:t>
+              <w:t>16</w:t>
             </w:r>
             <w:r>
               <w:rPr>
@@ -2782,7 +2797,7 @@
                 <w:noProof/>
                 <w:webHidden/>
               </w:rPr>
-              <w:t>9</w:t>
+              <w:t>16</w:t>
             </w:r>
             <w:r>
               <w:rPr>
@@ -2868,7 +2883,7 @@
                 <w:noProof/>
                 <w:webHidden/>
               </w:rPr>
-              <w:t>10</w:t>
+              <w:t>17</w:t>
             </w:r>
             <w:r>
               <w:rPr>
@@ -2954,7 +2969,7 @@
                 <w:noProof/>
                 <w:webHidden/>
               </w:rPr>
-              <w:t>10</w:t>
+              <w:t>17</w:t>
             </w:r>
             <w:r>
               <w:rPr>
@@ -3040,7 +3055,7 @@
                 <w:noProof/>
                 <w:webHidden/>
               </w:rPr>
-              <w:t>10</w:t>
+              <w:t>17</w:t>
             </w:r>
             <w:r>
               <w:rPr>
@@ -3117,10 +3132,31 @@
         <w:t xml:space="preserve"> La deuxième fonctionnalité est un calendrier permettant d’enregistrer les aliments consommés quotidiennement par l’utilisateur afin de calculer le total des calories et des macronutriments journaliers. Toutes ces informations sur les différents aliments absorbés seront accessibles grâce à une API publique.</w:t>
       </w:r>
       <w:r>
-        <w:t xml:space="preserve"> L’application doit être développée avec l’aide d’un framework PHP et avoir une structure de type MVC.</w:t>
+        <w:t xml:space="preserve"> L’application doit être développée avec l’aide d’un </w:t>
+      </w:r>
+      <w:proofErr w:type="spellStart"/>
+      <w:r>
+        <w:t>framework</w:t>
+      </w:r>
+      <w:proofErr w:type="spellEnd"/>
+      <w:r>
+        <w:t xml:space="preserve"> PHP et avoir une structure de type MVC.</w:t>
       </w:r>
     </w:p>
     <w:p>
+      <w:pPr>
+        <w:sectPr>
+          <w:headerReference w:type="default" r:id="rId13"/>
+          <w:footerReference w:type="default" r:id="rId14"/>
+          <w:headerReference w:type="first" r:id="rId15"/>
+          <w:footerReference w:type="first" r:id="rId16"/>
+          <w:pgSz w:w="11906" w:h="16838" w:code="9"/>
+          <w:pgMar w:top="1418" w:right="1418" w:bottom="1418" w:left="1418" w:header="720" w:footer="720" w:gutter="0"/>
+          <w:cols w:space="720"/>
+          <w:titlePg/>
+          <w:docGrid w:linePitch="326"/>
+        </w:sectPr>
+      </w:pPr>
       <w:r>
         <w:t>La raison de mon choix d</w:t>
       </w:r>
@@ -3147,32 +3183,11 @@
       <w:bookmarkStart w:id="4" w:name="_Toc232907147"/>
       <w:bookmarkStart w:id="5" w:name="_Toc134091539"/>
       <w:r>
+        <w:lastRenderedPageBreak/>
         <w:t>Organisation</w:t>
       </w:r>
       <w:bookmarkEnd w:id="4"/>
       <w:bookmarkEnd w:id="5"/>
-    </w:p>
-    <w:p/>
-    <w:p>
-      <w:pPr>
-        <w:pStyle w:val="Titre2"/>
-      </w:pPr>
-      <w:bookmarkStart w:id="6" w:name="_Toc134091540"/>
-      <w:r>
-        <w:t>Méthode de gestion de projet</w:t>
-      </w:r>
-      <w:bookmarkEnd w:id="6"/>
-    </w:p>
-    <w:p>
-      <w:r>
-        <w:t>J’ai choisi la méthode en cascade pour la gestion de mon projet</w:t>
-      </w:r>
-      <w:r>
-        <w:t xml:space="preserve"> de TPI</w:t>
-      </w:r>
-      <w:r>
-        <w:t>. Je trouve que pour un projet en solo, cette méthode répond parfaitement à mes besoins en terme de gestion de projet.</w:t>
-      </w:r>
     </w:p>
     <w:p>
       <w:r>
@@ -3180,11 +3195,95 @@
           <w:noProof/>
           <w:lang w:val="fr-CH" w:eastAsia="fr-CH"/>
         </w:rPr>
+        <w:drawing>
+          <wp:inline distT="0" distB="0" distL="0" distR="0" wp14:anchorId="2A9493F4" wp14:editId="6137C748">
+            <wp:extent cx="5940425" cy="4331860"/>
+            <wp:effectExtent l="0" t="0" r="3175" b="0"/>
+            <wp:docPr id="19" name="Image 19"/>
+            <wp:cNvGraphicFramePr>
+              <a:graphicFrameLocks xmlns:a="http://schemas.openxmlformats.org/drawingml/2006/main" noChangeAspect="1"/>
+            </wp:cNvGraphicFramePr>
+            <a:graphic xmlns:a="http://schemas.openxmlformats.org/drawingml/2006/main">
+              <a:graphicData uri="http://schemas.openxmlformats.org/drawingml/2006/picture">
+                <pic:pic xmlns:pic="http://schemas.openxmlformats.org/drawingml/2006/picture">
+                  <pic:nvPicPr>
+                    <pic:cNvPr id="1" name=""/>
+                    <pic:cNvPicPr/>
+                  </pic:nvPicPr>
+                  <pic:blipFill>
+                    <a:blip r:embed="rId17"/>
+                    <a:stretch>
+                      <a:fillRect/>
+                    </a:stretch>
+                  </pic:blipFill>
+                  <pic:spPr>
+                    <a:xfrm>
+                      <a:off x="0" y="0"/>
+                      <a:ext cx="5952102" cy="4340375"/>
+                    </a:xfrm>
+                    <a:prstGeom prst="rect">
+                      <a:avLst/>
+                    </a:prstGeom>
+                  </pic:spPr>
+                </pic:pic>
+              </a:graphicData>
+            </a:graphic>
+          </wp:inline>
+        </w:drawing>
+      </w:r>
+    </w:p>
+    <w:p>
+      <w:pPr>
+        <w:sectPr>
+          <w:pgSz w:w="11906" w:h="16838" w:code="9"/>
+          <w:pgMar w:top="1418" w:right="1418" w:bottom="1418" w:left="1418" w:header="720" w:footer="720" w:gutter="0"/>
+          <w:cols w:space="720"/>
+          <w:titlePg/>
+          <w:docGrid w:linePitch="326"/>
+        </w:sectPr>
+      </w:pPr>
+      <w:r>
+        <w:t xml:space="preserve">Dans mon organisation personnelle pour la réalisation de mon projet de TPI, j’ai décidé de séparer toutes mes tâches en quatre sprints. Le premier sprint regroupe toutes les tâches concernant la partie analytique de mon travail. Les tâches contenues dans le second sprint concernent la partie pratique du travail d’implémentation de l’application. Le troisième sprint représente la partie tests du travail et enfin le dernier sprint est un peu plus particulier car </w:t>
+      </w:r>
+      <w:r>
+        <w:t>il contient le travail de rédaction de la documentation et de remplissage du journal de travail qui doit être fait du début à la fin du projet.</w:t>
+      </w:r>
+    </w:p>
+    <w:p>
+      <w:pPr>
+        <w:pStyle w:val="Titre2"/>
+      </w:pPr>
+      <w:bookmarkStart w:id="6" w:name="_Toc134091540"/>
+      <w:r>
         <w:lastRenderedPageBreak/>
+        <w:t>Méthode de gestion de projet</w:t>
+      </w:r>
+      <w:bookmarkEnd w:id="6"/>
+    </w:p>
+    <w:p>
+      <w:r>
+        <w:t>J’ai choisi la méthode en cascade pour la gestion de mon projet</w:t>
+      </w:r>
+      <w:r>
+        <w:t xml:space="preserve"> de TPI</w:t>
+      </w:r>
+      <w:r>
+        <w:t>. Je trouve que pour un projet en solo, cette méthode répond parfaitement à mes besoins en terme de gestion de projet.</w:t>
+      </w:r>
+    </w:p>
+    <w:p>
+      <w:pPr>
+        <w:jc w:val="center"/>
+      </w:pPr>
+      <w:r>
+        <w:rPr>
+          <w:noProof/>
+          <w:lang w:val="fr-CH" w:eastAsia="fr-CH"/>
+        </w:rPr>
         <w:drawing>
-          <wp:inline distT="0" distB="0" distL="0" distR="0" wp14:anchorId="26EE05F5" wp14:editId="14674393">
-            <wp:extent cx="5759450" cy="3238500"/>
-            <wp:effectExtent l="0" t="0" r="0" b="0"/>
+          <wp:inline distT="0" distB="0" distL="0" distR="0" wp14:anchorId="26EE05F5" wp14:editId="380805FA">
+            <wp:extent cx="5000625" cy="2811818"/>
+            <wp:effectExtent l="0" t="0" r="0" b="7620"/>
             <wp:docPr id="16" name="Image 2" descr="Les 7 Méthodes de gestion de projet les plus utilisées"/>
             <wp:cNvGraphicFramePr>
               <a:graphicFrameLocks xmlns:a="http://schemas.openxmlformats.org/drawingml/2006/main" noChangeAspect="1"/>
@@ -3199,7 +3298,7 @@
                     </pic:cNvPicPr>
                   </pic:nvPicPr>
                   <pic:blipFill>
-                    <a:blip r:embed="rId13">
+                    <a:blip r:embed="rId18">
                       <a:extLst>
                         <a:ext uri="{28A0092B-C50C-407E-A947-70E740481C1C}">
                           <a14:useLocalDpi xmlns:a14="http://schemas.microsoft.com/office/drawing/2010/main" val="0"/>
@@ -3214,7 +3313,7 @@
                   <pic:spPr bwMode="auto">
                     <a:xfrm>
                       <a:off x="0" y="0"/>
-                      <a:ext cx="5759450" cy="3238500"/>
+                      <a:ext cx="5027825" cy="2827112"/>
                     </a:xfrm>
                     <a:prstGeom prst="rect">
                       <a:avLst/>
@@ -3242,7 +3341,15 @@
         <w:t xml:space="preserve">. La partie analyse correspond </w:t>
       </w:r>
       <w:r>
-        <w:t>au travail préliminaire à réaliser avant de se lancer dans la conception comme l’analyse du framework à utiliser ou encore l’API recommandée dans le cahier des charges</w:t>
+        <w:t xml:space="preserve">au travail préliminaire à réaliser avant de se lancer dans la conception comme l’analyse du </w:t>
+      </w:r>
+      <w:proofErr w:type="spellStart"/>
+      <w:r>
+        <w:t>framework</w:t>
+      </w:r>
+      <w:proofErr w:type="spellEnd"/>
+      <w:r>
+        <w:t xml:space="preserve"> à utiliser ou encore l’API recommandée dans le cahier des charges</w:t>
       </w:r>
       <w:r>
         <w:t xml:space="preserve">. Après la partie analyse, j’ai réalisé la conception </w:t>
@@ -3254,7 +3361,15 @@
         <w:t xml:space="preserve">mon application </w:t>
       </w:r>
       <w:r>
-        <w:t>grâce à un moodboard, une maquette, un modèle conceptuel de données et un modèle logique de données</w:t>
+        <w:t xml:space="preserve">grâce à un </w:t>
+      </w:r>
+      <w:proofErr w:type="spellStart"/>
+      <w:r>
+        <w:t>moodboard</w:t>
+      </w:r>
+      <w:proofErr w:type="spellEnd"/>
+      <w:r>
+        <w:t>, une maquette, un modèle conceptuel de données et un modèle logique de données</w:t>
       </w:r>
       <w:r>
         <w:t>.</w:t>
@@ -3271,13 +3386,13 @@
       <w:r>
         <w:t>les tests permettent de vérifier le fonctionnement général de l’application.</w:t>
       </w:r>
+      <w:bookmarkStart w:id="7" w:name="_Toc232907148"/>
+      <w:bookmarkStart w:id="8" w:name="_Toc134091541"/>
     </w:p>
     <w:p>
       <w:pPr>
         <w:pStyle w:val="Titre2"/>
       </w:pPr>
-      <w:bookmarkStart w:id="7" w:name="_Toc232907148"/>
-      <w:bookmarkStart w:id="8" w:name="_Toc134091541"/>
       <w:r>
         <w:t>Objectifs</w:t>
       </w:r>
@@ -3286,14 +3401,20 @@
     </w:p>
     <w:p>
       <w:r>
-        <w:t>Les objectifs fixés dans le cahier des charges par le chef de projet et les experts sont de réaliser un site web avec l’utilisation d’un framework PHP. L’application web doit également avoir plusieurs fonctionnalités telles qu’un authentificateur sécurisé, un calculateur d’indice de masse corporelle montrant l’évolution du poids des utilisateurs grâce à un graphique et un calendrier permettant de contrôler son alimentation utilisant une API publique.</w:t>
+        <w:t xml:space="preserve">Les objectifs fixés dans le cahier des charges par le chef de projet et les experts sont de réaliser un site web avec l’utilisation d’un </w:t>
+      </w:r>
+      <w:proofErr w:type="spellStart"/>
+      <w:r>
+        <w:t>framework</w:t>
+      </w:r>
+      <w:proofErr w:type="spellEnd"/>
+      <w:r>
+        <w:t xml:space="preserve"> PHP. L’application web doit également avoir plusieurs fonctionnalités telles qu’un authentificateur sécurisé, un calculateur d’indice de masse corporelle montrant l’évolution du poids des utilisateurs grâce à un graphique et un calendrier permettant de contrôler son alimentation utilisant une API publique.</w:t>
       </w:r>
     </w:p>
     <w:p>
       <w:pPr>
         <w:sectPr>
-          <w:headerReference w:type="default" r:id="rId14"/>
-          <w:footerReference w:type="default" r:id="rId15"/>
           <w:pgSz w:w="11906" w:h="16838" w:code="9"/>
           <w:pgMar w:top="1418" w:right="1418" w:bottom="1418" w:left="1418" w:header="720" w:footer="720" w:gutter="0"/>
           <w:cols w:space="720"/>
@@ -3302,7 +3423,15 @@
         </w:sectPr>
       </w:pPr>
       <w:r>
-        <w:t>Personnellement l’objectif principal que j’aimerais atteindre à la fin de ce travail est la maîtrise d’un framework PHP car je pense que cela pourrait peser dans la balance dans la recherche d’un futur emploi dans le développement web.</w:t>
+        <w:t xml:space="preserve">Personnellement l’objectif principal que j’aimerais atteindre à la fin de ce travail est la maîtrise d’un </w:t>
+      </w:r>
+      <w:proofErr w:type="spellStart"/>
+      <w:r>
+        <w:t>framework</w:t>
+      </w:r>
+      <w:proofErr w:type="spellEnd"/>
+      <w:r>
+        <w:t xml:space="preserve"> PHP car je pense que cela pourrait peser dans la balance dans la recherche d’un futur emploi dans le développement web.</w:t>
       </w:r>
     </w:p>
     <w:p>
@@ -3328,10 +3457,10 @@
           <w:szCs w:val="14"/>
         </w:rPr>
         <w:sectPr>
-          <w:headerReference w:type="default" r:id="rId16"/>
-          <w:footerReference w:type="default" r:id="rId17"/>
-          <w:headerReference w:type="first" r:id="rId18"/>
-          <w:footerReference w:type="first" r:id="rId19"/>
+          <w:headerReference w:type="default" r:id="rId19"/>
+          <w:footerReference w:type="default" r:id="rId20"/>
+          <w:headerReference w:type="first" r:id="rId21"/>
+          <w:footerReference w:type="first" r:id="rId22"/>
           <w:pgSz w:w="16838" w:h="11906" w:orient="landscape" w:code="9"/>
           <w:pgMar w:top="1418" w:right="1418" w:bottom="1418" w:left="1418" w:header="720" w:footer="720" w:gutter="0"/>
           <w:cols w:space="720"/>
@@ -3359,7 +3488,7 @@
                     <pic:cNvPicPr/>
                   </pic:nvPicPr>
                   <pic:blipFill>
-                    <a:blip r:embed="rId20"/>
+                    <a:blip r:embed="rId23"/>
                     <a:stretch>
                       <a:fillRect/>
                     </a:stretch>
@@ -3397,12 +3526,74 @@
       <w:bookmarkEnd w:id="12"/>
     </w:p>
     <w:p>
+      <w:r>
+        <w:t xml:space="preserve">Ce dossier </w:t>
+      </w:r>
+      <w:r>
+        <w:t>se divise en</w:t>
+      </w:r>
+      <w:r>
+        <w:t xml:space="preserve"> </w:t>
+      </w:r>
+      <w:r>
+        <w:t>quatre</w:t>
+      </w:r>
+      <w:r>
+        <w:t xml:space="preserve"> parties principales.</w:t>
+      </w:r>
+    </w:p>
+    <w:p>
+      <w:r>
+        <w:t xml:space="preserve">La première partie </w:t>
+      </w:r>
+      <w:r>
+        <w:t>se compose de</w:t>
+      </w:r>
+      <w:r>
+        <w:t xml:space="preserve"> l’analyse préliminaire de ce travail</w:t>
+      </w:r>
+      <w:r>
+        <w:t>, c’est-à-dire</w:t>
+      </w:r>
+      <w:r>
+        <w:t xml:space="preserve"> d’une introduction, d’une explication de l’organisation du projet, une description </w:t>
+      </w:r>
+      <w:r>
+        <w:t>des objectifs visés</w:t>
+      </w:r>
+      <w:r>
+        <w:t xml:space="preserve"> et puis un bref aperçu de ma planification initiale.</w:t>
+      </w:r>
+    </w:p>
+    <w:p>
+      <w:r>
+        <w:t xml:space="preserve">La deuxième </w:t>
+      </w:r>
+      <w:r>
+        <w:t>englobe</w:t>
+      </w:r>
+      <w:r>
+        <w:t xml:space="preserve"> toute la partie analyse et conception du projet avec l’élaboration du concept, de la stratégie de test, un compte rendu des risques techniques, une révision de la planification initiale du projet et enfin la partie conception du projet.</w:t>
+      </w:r>
+    </w:p>
+    <w:p>
+      <w:r>
+        <w:t>La troisième partie représente toute la réalisation pratique du projet commençant par lister tous les fichiers du dossier de réalisation, puis une description des tests effectués et des erreurs restantes et finalement une énumération des documents fournis à la remise du projet.</w:t>
+      </w:r>
+    </w:p>
+    <w:p>
+      <w:r>
+        <w:t>La dernière décrit les conclusions auxquelles je suis arrivé à la fin de ce projet telles que les objectifs atteints ou non, mon ressenti au fil du projet, les difficultés rencontrées et les améliorations que je pourrais apporter si je devais refaire un tel projet.</w:t>
+      </w:r>
+    </w:p>
+    <w:p>
       <w:pPr>
         <w:pStyle w:val="Titre1"/>
       </w:pPr>
       <w:bookmarkStart w:id="13" w:name="_Toc499021836"/>
       <w:bookmarkStart w:id="14" w:name="_Toc134091544"/>
       <w:r>
+        <w:lastRenderedPageBreak/>
         <w:t>Analyse / Conception</w:t>
       </w:r>
       <w:bookmarkEnd w:id="13"/>
@@ -3454,7 +3645,7 @@
                     </pic:cNvPicPr>
                   </pic:nvPicPr>
                   <pic:blipFill>
-                    <a:blip r:embed="rId21">
+                    <a:blip r:embed="rId24">
                       <a:extLst>
                         <a:ext uri="{28A0092B-C50C-407E-A947-70E740481C1C}">
                           <a14:useLocalDpi xmlns:a14="http://schemas.microsoft.com/office/drawing/2010/main" val="0"/>
@@ -3493,7 +3684,55 @@
     </w:p>
     <w:p>
       <w:r>
-        <w:t>Le MCD et le MLD diffèrent légèrement de la base de données à cause des champs « timestamps » de Lavarel nécessaire pour l’ajout de données. Par conséquent, les tables users et weights ont les champs « updated_at » et « created_at » en plus.</w:t>
+        <w:t>Le MCD et le MLD diffèrent légèrement de la base de données à cause des champs « </w:t>
+      </w:r>
+      <w:proofErr w:type="spellStart"/>
+      <w:r>
+        <w:t>timestamps</w:t>
+      </w:r>
+      <w:proofErr w:type="spellEnd"/>
+      <w:r>
+        <w:t xml:space="preserve"> » de </w:t>
+      </w:r>
+      <w:proofErr w:type="spellStart"/>
+      <w:r>
+        <w:t>Lavarel</w:t>
+      </w:r>
+      <w:proofErr w:type="spellEnd"/>
+      <w:r>
+        <w:t xml:space="preserve"> nécessaire pour l’ajout de données. Par conséquent, les tables </w:t>
+      </w:r>
+      <w:proofErr w:type="spellStart"/>
+      <w:r>
+        <w:t>users</w:t>
+      </w:r>
+      <w:proofErr w:type="spellEnd"/>
+      <w:r>
+        <w:t xml:space="preserve"> et </w:t>
+      </w:r>
+      <w:proofErr w:type="spellStart"/>
+      <w:r>
+        <w:t>weights</w:t>
+      </w:r>
+      <w:proofErr w:type="spellEnd"/>
+      <w:r>
+        <w:t xml:space="preserve"> ont les champs « </w:t>
+      </w:r>
+      <w:proofErr w:type="spellStart"/>
+      <w:r>
+        <w:t>updated_at</w:t>
+      </w:r>
+      <w:proofErr w:type="spellEnd"/>
+      <w:r>
+        <w:t> » et « </w:t>
+      </w:r>
+      <w:proofErr w:type="spellStart"/>
+      <w:r>
+        <w:t>created_at</w:t>
+      </w:r>
+      <w:proofErr w:type="spellEnd"/>
+      <w:r>
+        <w:t> » en plus.</w:t>
       </w:r>
     </w:p>
     <w:p>
@@ -3532,7 +3771,7 @@
                     <pic:cNvPicPr/>
                   </pic:nvPicPr>
                   <pic:blipFill>
-                    <a:blip r:embed="rId22"/>
+                    <a:blip r:embed="rId25"/>
                     <a:stretch>
                       <a:fillRect/>
                     </a:stretch>
@@ -3555,14 +3794,24 @@
     </w:p>
     <w:p>
       <w:r>
-        <w:t xml:space="preserve">Le MLD a été réalisé à l’aide de MySQL Workbench </w:t>
+        <w:t xml:space="preserve">Le MLD a été réalisé à l’aide de MySQL </w:t>
+      </w:r>
+      <w:proofErr w:type="spellStart"/>
+      <w:r>
+        <w:t>Workbench</w:t>
+      </w:r>
+      <w:proofErr w:type="spellEnd"/>
+      <w:r>
+        <w:t xml:space="preserve"> </w:t>
       </w:r>
       <w:r>
         <w:t>afin de pouvoir générer automatiquement le script de création de la base de données (</w:t>
       </w:r>
+      <w:proofErr w:type="spellStart"/>
       <w:r>
         <w:t>script_creation_db.sql</w:t>
       </w:r>
+      <w:proofErr w:type="spellEnd"/>
       <w:r>
         <w:t>).</w:t>
       </w:r>
@@ -3571,9 +3820,11 @@
       <w:pPr>
         <w:pStyle w:val="Titre3"/>
       </w:pPr>
+      <w:proofErr w:type="spellStart"/>
       <w:r>
         <w:t>Moodboard</w:t>
       </w:r>
+      <w:proofErr w:type="spellEnd"/>
     </w:p>
     <w:p>
       <w:pPr>
@@ -3602,7 +3853,7 @@
                     </pic:cNvPicPr>
                   </pic:nvPicPr>
                   <pic:blipFill rotWithShape="1">
-                    <a:blip r:embed="rId23">
+                    <a:blip r:embed="rId26">
                       <a:extLst>
                         <a:ext uri="{28A0092B-C50C-407E-A947-70E740481C1C}">
                           <a14:useLocalDpi xmlns:a14="http://schemas.microsoft.com/office/drawing/2010/main" val="0"/>
@@ -3639,7 +3890,23 @@
     </w:p>
     <w:p>
       <w:r>
-        <w:t>Le moodboard a été réalisé à l’aide de photoshop et définit les couleurs, les logos et la police utilisés dans l’application.</w:t>
+        <w:t xml:space="preserve">Le </w:t>
+      </w:r>
+      <w:proofErr w:type="spellStart"/>
+      <w:r>
+        <w:t>moodboard</w:t>
+      </w:r>
+      <w:proofErr w:type="spellEnd"/>
+      <w:r>
+        <w:t xml:space="preserve"> a été réalisé à l’aide de </w:t>
+      </w:r>
+      <w:proofErr w:type="spellStart"/>
+      <w:r>
+        <w:t>photoshop</w:t>
+      </w:r>
+      <w:proofErr w:type="spellEnd"/>
+      <w:r>
+        <w:t xml:space="preserve"> et définit les couleurs, les logos et la police utilisés dans l’application.</w:t>
       </w:r>
     </w:p>
     <w:p>
@@ -3676,7 +3943,7 @@
                     <pic:cNvPicPr/>
                   </pic:nvPicPr>
                   <pic:blipFill>
-                    <a:blip r:embed="rId24"/>
+                    <a:blip r:embed="rId27"/>
                     <a:stretch>
                       <a:fillRect/>
                     </a:stretch>
@@ -3717,7 +3984,7 @@
                     <pic:cNvPicPr/>
                   </pic:nvPicPr>
                   <pic:blipFill>
-                    <a:blip r:embed="rId25"/>
+                    <a:blip r:embed="rId28"/>
                     <a:stretch>
                       <a:fillRect/>
                     </a:stretch>
@@ -3769,7 +4036,7 @@
                     <pic:cNvPicPr/>
                   </pic:nvPicPr>
                   <pic:blipFill>
-                    <a:blip r:embed="rId26"/>
+                    <a:blip r:embed="rId29"/>
                     <a:stretch>
                       <a:fillRect/>
                     </a:stretch>
@@ -3815,7 +4082,7 @@
                     <pic:cNvPicPr/>
                   </pic:nvPicPr>
                   <pic:blipFill>
-                    <a:blip r:embed="rId27"/>
+                    <a:blip r:embed="rId30"/>
                     <a:stretch>
                       <a:fillRect/>
                     </a:stretch>
@@ -3862,7 +4129,7 @@
                     <pic:cNvPicPr/>
                   </pic:nvPicPr>
                   <pic:blipFill>
-                    <a:blip r:embed="rId28"/>
+                    <a:blip r:embed="rId31"/>
                     <a:stretch>
                       <a:fillRect/>
                     </a:stretch>
@@ -3908,7 +4175,7 @@
                     <pic:cNvPicPr/>
                   </pic:nvPicPr>
                   <pic:blipFill>
-                    <a:blip r:embed="rId29"/>
+                    <a:blip r:embed="rId32"/>
                     <a:stretch>
                       <a:fillRect/>
                     </a:stretch>
@@ -3928,8 +4195,6 @@
           </wp:inline>
         </w:drawing>
       </w:r>
-      <w:bookmarkStart w:id="19" w:name="_GoBack"/>
-      <w:bookmarkEnd w:id="19"/>
     </w:p>
     <w:p>
       <w:pPr>
@@ -3957,7 +4222,7 @@
                     <pic:cNvPicPr/>
                   </pic:nvPicPr>
                   <pic:blipFill>
-                    <a:blip r:embed="rId30"/>
+                    <a:blip r:embed="rId33"/>
                     <a:stretch>
                       <a:fillRect/>
                     </a:stretch>
@@ -3977,6 +4242,24 @@
           </wp:inline>
         </w:drawing>
       </w:r>
+    </w:p>
+    <w:p>
+      <w:r>
+        <w:t xml:space="preserve">Ces maquettes m’ont servi de base tout au long de l’implémentation de mon application, cependant </w:t>
+      </w:r>
+      <w:r>
+        <w:t xml:space="preserve">dans la réalisation de certaines fonctionnalités, je me suis rendu compte que je ne pouvais pas copier la maquette complètement. Par exemple, la page sur l’indice de masse corporelle ne ressemble pas à la maquette car j’avais tout d’abord oublié d’y ajouter le graphique d’évolution du poids, puis j’ai également réalisé que mon envie d’implémenter un </w:t>
+      </w:r>
+      <w:proofErr w:type="spellStart"/>
+      <w:r>
+        <w:t>slider</w:t>
+      </w:r>
+      <w:proofErr w:type="spellEnd"/>
+      <w:r>
+        <w:t>, qui n’était pas mentionner dans mon cahier des charges, allait me demander trop de temps.</w:t>
+      </w:r>
+      <w:bookmarkStart w:id="19" w:name="_GoBack"/>
+      <w:bookmarkEnd w:id="19"/>
     </w:p>
     <w:p>
       <w:pPr>
@@ -4182,6 +4465,7 @@
               <w:jc w:val="center"/>
             </w:pPr>
             <w:r>
+              <w:lastRenderedPageBreak/>
               <w:t>Tests unitaires</w:t>
             </w:r>
           </w:p>
@@ -4264,7 +4548,7 @@
                           </pic:cNvPicPr>
                         </pic:nvPicPr>
                         <pic:blipFill>
-                          <a:blip r:embed="rId31" cstate="print">
+                          <a:blip r:embed="rId34" cstate="print">
                             <a:extLst>
                               <a:ext uri="{28A0092B-C50C-407E-A947-70E740481C1C}">
                                 <a14:useLocalDpi xmlns:a14="http://schemas.microsoft.com/office/drawing/2010/main" val="0"/>
@@ -4318,7 +4602,6 @@
               <w:rPr>
                 <w:b w:val="0"/>
               </w:rPr>
-              <w:lastRenderedPageBreak/>
               <w:t>28.03.2023</w:t>
             </w:r>
           </w:p>
@@ -4398,7 +4681,7 @@
                           </pic:cNvPicPr>
                         </pic:nvPicPr>
                         <pic:blipFill>
-                          <a:blip r:embed="rId31" cstate="print">
+                          <a:blip r:embed="rId34" cstate="print">
                             <a:extLst>
                               <a:ext uri="{28A0092B-C50C-407E-A947-70E740481C1C}">
                                 <a14:useLocalDpi xmlns:a14="http://schemas.microsoft.com/office/drawing/2010/main" val="0"/>
@@ -4530,7 +4813,7 @@
                           </pic:cNvPicPr>
                         </pic:nvPicPr>
                         <pic:blipFill>
-                          <a:blip r:embed="rId31" cstate="print">
+                          <a:blip r:embed="rId34" cstate="print">
                             <a:extLst>
                               <a:ext uri="{28A0092B-C50C-407E-A947-70E740481C1C}">
                                 <a14:useLocalDpi xmlns:a14="http://schemas.microsoft.com/office/drawing/2010/main" val="0"/>
@@ -4662,7 +4945,7 @@
                           </pic:cNvPicPr>
                         </pic:nvPicPr>
                         <pic:blipFill>
-                          <a:blip r:embed="rId31" cstate="print">
+                          <a:blip r:embed="rId34" cstate="print">
                             <a:extLst>
                               <a:ext uri="{28A0092B-C50C-407E-A947-70E740481C1C}">
                                 <a14:useLocalDpi xmlns:a14="http://schemas.microsoft.com/office/drawing/2010/main" val="0"/>
@@ -4793,7 +5076,7 @@
                           </pic:cNvPicPr>
                         </pic:nvPicPr>
                         <pic:blipFill>
-                          <a:blip r:embed="rId31" cstate="print">
+                          <a:blip r:embed="rId34" cstate="print">
                             <a:extLst>
                               <a:ext uri="{28A0092B-C50C-407E-A947-70E740481C1C}">
                                 <a14:useLocalDpi xmlns:a14="http://schemas.microsoft.com/office/drawing/2010/main" val="0"/>
@@ -4925,7 +5208,7 @@
                           </pic:cNvPicPr>
                         </pic:nvPicPr>
                         <pic:blipFill>
-                          <a:blip r:embed="rId31" cstate="print">
+                          <a:blip r:embed="rId34" cstate="print">
                             <a:extLst>
                               <a:ext uri="{28A0092B-C50C-407E-A947-70E740481C1C}">
                                 <a14:useLocalDpi xmlns:a14="http://schemas.microsoft.com/office/drawing/2010/main" val="0"/>
@@ -5080,7 +5363,7 @@
                           </pic:cNvPicPr>
                         </pic:nvPicPr>
                         <pic:blipFill>
-                          <a:blip r:embed="rId31" cstate="print">
+                          <a:blip r:embed="rId34" cstate="print">
                             <a:extLst>
                               <a:ext uri="{28A0092B-C50C-407E-A947-70E740481C1C}">
                                 <a14:useLocalDpi xmlns:a14="http://schemas.microsoft.com/office/drawing/2010/main" val="0"/>
@@ -5211,7 +5494,7 @@
                           </pic:cNvPicPr>
                         </pic:nvPicPr>
                         <pic:blipFill>
-                          <a:blip r:embed="rId31" cstate="print">
+                          <a:blip r:embed="rId34" cstate="print">
                             <a:extLst>
                               <a:ext uri="{28A0092B-C50C-407E-A947-70E740481C1C}">
                                 <a14:useLocalDpi xmlns:a14="http://schemas.microsoft.com/office/drawing/2010/main" val="0"/>
@@ -5321,7 +5604,7 @@
                           </pic:cNvPicPr>
                         </pic:nvPicPr>
                         <pic:blipFill>
-                          <a:blip r:embed="rId31" cstate="print">
+                          <a:blip r:embed="rId34" cstate="print">
                             <a:extLst>
                               <a:ext uri="{28A0092B-C50C-407E-A947-70E740481C1C}">
                                 <a14:useLocalDpi xmlns:a14="http://schemas.microsoft.com/office/drawing/2010/main" val="0"/>
@@ -5439,7 +5722,7 @@
                           </pic:cNvPicPr>
                         </pic:nvPicPr>
                         <pic:blipFill>
-                          <a:blip r:embed="rId31" cstate="print">
+                          <a:blip r:embed="rId34" cstate="print">
                             <a:extLst>
                               <a:ext uri="{28A0092B-C50C-407E-A947-70E740481C1C}">
                                 <a14:useLocalDpi xmlns:a14="http://schemas.microsoft.com/office/drawing/2010/main" val="0"/>
@@ -5492,6 +5775,7 @@
               <w:rPr>
                 <w:b w:val="0"/>
               </w:rPr>
+              <w:lastRenderedPageBreak/>
               <w:t>28.03.2023</w:t>
             </w:r>
           </w:p>
@@ -5549,7 +5833,7 @@
                           </pic:cNvPicPr>
                         </pic:nvPicPr>
                         <pic:blipFill>
-                          <a:blip r:embed="rId31" cstate="print">
+                          <a:blip r:embed="rId34" cstate="print">
                             <a:extLst>
                               <a:ext uri="{28A0092B-C50C-407E-A947-70E740481C1C}">
                                 <a14:useLocalDpi xmlns:a14="http://schemas.microsoft.com/office/drawing/2010/main" val="0"/>
@@ -5660,7 +5944,7 @@
                           </pic:cNvPicPr>
                         </pic:nvPicPr>
                         <pic:blipFill>
-                          <a:blip r:embed="rId32" cstate="print">
+                          <a:blip r:embed="rId35" cstate="print">
                             <a:extLst>
                               <a:ext uri="{28A0092B-C50C-407E-A947-70E740481C1C}">
                                 <a14:useLocalDpi xmlns:a14="http://schemas.microsoft.com/office/drawing/2010/main" val="0"/>
@@ -5713,7 +5997,6 @@
               <w:rPr>
                 <w:b w:val="0"/>
               </w:rPr>
-              <w:lastRenderedPageBreak/>
               <w:t>28.03.2023</w:t>
             </w:r>
           </w:p>
@@ -5771,7 +6054,7 @@
                           </pic:cNvPicPr>
                         </pic:nvPicPr>
                         <pic:blipFill>
-                          <a:blip r:embed="rId31" cstate="print">
+                          <a:blip r:embed="rId34" cstate="print">
                             <a:extLst>
                               <a:ext uri="{28A0092B-C50C-407E-A947-70E740481C1C}">
                                 <a14:useLocalDpi xmlns:a14="http://schemas.microsoft.com/office/drawing/2010/main" val="0"/>
@@ -5882,7 +6165,7 @@
                           </pic:cNvPicPr>
                         </pic:nvPicPr>
                         <pic:blipFill>
-                          <a:blip r:embed="rId32" cstate="print">
+                          <a:blip r:embed="rId35" cstate="print">
                             <a:extLst>
                               <a:ext uri="{28A0092B-C50C-407E-A947-70E740481C1C}">
                                 <a14:useLocalDpi xmlns:a14="http://schemas.microsoft.com/office/drawing/2010/main" val="0"/>
@@ -5992,7 +6275,7 @@
                           </pic:cNvPicPr>
                         </pic:nvPicPr>
                         <pic:blipFill>
-                          <a:blip r:embed="rId32" cstate="print">
+                          <a:blip r:embed="rId35" cstate="print">
                             <a:extLst>
                               <a:ext uri="{28A0092B-C50C-407E-A947-70E740481C1C}">
                                 <a14:useLocalDpi xmlns:a14="http://schemas.microsoft.com/office/drawing/2010/main" val="0"/>
@@ -6143,14 +6426,22 @@
     </w:p>
     <w:p>
       <w:r>
-        <w:t xml:space="preserve">Site Yii Framework </w:t>
+        <w:t xml:space="preserve">Site </w:t>
+      </w:r>
+      <w:proofErr w:type="spellStart"/>
+      <w:r>
+        <w:t>Yii</w:t>
+      </w:r>
+      <w:proofErr w:type="spellEnd"/>
+      <w:r>
+        <w:t xml:space="preserve"> Framework </w:t>
       </w:r>
       <w:r>
         <w:t xml:space="preserve">: </w:t>
       </w:r>
     </w:p>
     <w:p>
-      <w:hyperlink r:id="rId33" w:history="1">
+      <w:hyperlink r:id="rId36" w:history="1">
         <w:r>
           <w:rPr>
             <w:rStyle w:val="Lienhypertexte"/>
@@ -6170,7 +6461,15 @@
     </w:p>
     <w:p>
       <w:r>
-        <w:t>Site Laravel :</w:t>
+        <w:t xml:space="preserve">Site </w:t>
+      </w:r>
+      <w:proofErr w:type="spellStart"/>
+      <w:r>
+        <w:t>Laravel</w:t>
+      </w:r>
+      <w:proofErr w:type="spellEnd"/>
+      <w:r>
+        <w:t> :</w:t>
       </w:r>
     </w:p>
     <w:p>
@@ -6182,7 +6481,7 @@
           <w:lang w:val="fr-CH"/>
         </w:rPr>
       </w:pPr>
-      <w:hyperlink r:id="rId34" w:history="1">
+      <w:hyperlink r:id="rId37" w:history="1">
         <w:r>
           <w:rPr>
             <w:rStyle w:val="Lienhypertexte"/>
@@ -6211,8 +6510,16 @@
         <w:rPr>
           <w:lang w:val="fr-CH"/>
         </w:rPr>
-        <w:t>Site Open Food Facts</w:t>
-      </w:r>
+        <w:t xml:space="preserve">Site Open Food </w:t>
+      </w:r>
+      <w:proofErr w:type="spellStart"/>
+      <w:r>
+        <w:rPr>
+          <w:lang w:val="fr-CH"/>
+        </w:rPr>
+        <w:t>Facts</w:t>
+      </w:r>
+      <w:proofErr w:type="spellEnd"/>
       <w:r>
         <w:rPr>
           <w:lang w:val="fr-CH"/>
@@ -6221,7 +6528,7 @@
       </w:r>
     </w:p>
     <w:p>
-      <w:hyperlink r:id="rId35" w:history="1">
+      <w:hyperlink r:id="rId38" w:history="1">
         <w:r>
           <w:rPr>
             <w:rStyle w:val="Lienhypertexte"/>
@@ -6235,8 +6542,13 @@
     </w:p>
     <w:p>
       <w:r>
-        <w:t>Site MyFitnessPal</w:t>
-      </w:r>
+        <w:t xml:space="preserve">Site </w:t>
+      </w:r>
+      <w:proofErr w:type="spellStart"/>
+      <w:r>
+        <w:t>MyFitnessPal</w:t>
+      </w:r>
+      <w:proofErr w:type="spellEnd"/>
       <w:r>
         <w:t> :</w:t>
       </w:r>
@@ -6248,7 +6560,7 @@
           <w:u w:val="single"/>
         </w:rPr>
       </w:pPr>
-      <w:hyperlink r:id="rId36" w:history="1">
+      <w:hyperlink r:id="rId39" w:history="1">
         <w:r>
           <w:rPr>
             <w:rStyle w:val="Lienhypertexte"/>
@@ -6273,7 +6585,7 @@
           <w:bCs w:val="0"/>
         </w:rPr>
       </w:pPr>
-      <w:hyperlink r:id="rId37" w:history="1">
+      <w:hyperlink r:id="rId40" w:history="1">
         <w:r>
           <w:rPr>
             <w:rStyle w:val="Lienhypertexte"/>
@@ -6294,7 +6606,7 @@
       </w:r>
     </w:p>
     <w:p>
-      <w:hyperlink r:id="rId38" w:history="1">
+      <w:hyperlink r:id="rId41" w:history="1">
         <w:r>
           <w:rPr>
             <w:rStyle w:val="Lienhypertexte"/>
@@ -6315,7 +6627,7 @@
           <w:rStyle w:val="Lienhypertexte"/>
         </w:rPr>
       </w:pPr>
-      <w:hyperlink r:id="rId39" w:history="1">
+      <w:hyperlink r:id="rId42" w:history="1">
         <w:r>
           <w:rPr>
             <w:rStyle w:val="Lienhypertexte"/>
@@ -6351,14 +6663,34 @@
         </w:rPr>
         <w:t>esting/types-of-software-testing</w:t>
       </w:r>
+      <w:r>
+        <w:t xml:space="preserve"> </w:t>
+      </w:r>
+      <w:r>
+        <w:t>consulté le 09.05.2023</w:t>
+      </w:r>
     </w:p>
     <w:p>
       <w:r>
-        <w:t xml:space="preserve">Liens pour templates HTML/CSS : </w:t>
+        <w:t xml:space="preserve">Liens pour </w:t>
+      </w:r>
+      <w:proofErr w:type="spellStart"/>
+      <w:r>
+        <w:t>templates</w:t>
+      </w:r>
+      <w:proofErr w:type="spellEnd"/>
+      <w:r>
+        <w:t xml:space="preserve"> HTML/CSS : </w:t>
       </w:r>
     </w:p>
     <w:p>
-      <w:hyperlink r:id="rId40" w:history="1">
+      <w:pPr>
+        <w:rPr>
+          <w:color w:val="0000FF"/>
+          <w:u w:val="single"/>
+        </w:rPr>
+      </w:pPr>
+      <w:hyperlink r:id="rId43" w:history="1">
         <w:r>
           <w:rPr>
             <w:rStyle w:val="Lienhypertexte"/>
@@ -6370,12 +6702,33 @@
         <w:t xml:space="preserve"> consulté le 09.05.2023</w:t>
       </w:r>
     </w:p>
+    <w:p>
+      <w:r>
+        <w:t xml:space="preserve">Liens </w:t>
+      </w:r>
+      <w:r>
+        <w:t xml:space="preserve">pour graphiques JS : </w:t>
+      </w:r>
+    </w:p>
+    <w:p>
+      <w:hyperlink r:id="rId44" w:history="1">
+        <w:r>
+          <w:rPr>
+            <w:rStyle w:val="Lienhypertexte"/>
+          </w:rPr>
+          <w:t>https://developers.google.com/chart?hl=fr</w:t>
+        </w:r>
+      </w:hyperlink>
+      <w:r>
+        <w:t xml:space="preserve"> consulté le 16.05.2023</w:t>
+      </w:r>
+    </w:p>
     <w:p/>
     <w:p>
       <w:pPr>
         <w:sectPr>
-          <w:headerReference w:type="default" r:id="rId41"/>
-          <w:footerReference w:type="default" r:id="rId42"/>
+          <w:headerReference w:type="default" r:id="rId45"/>
+          <w:footerReference w:type="default" r:id="rId46"/>
           <w:pgSz w:w="11906" w:h="16838" w:code="9"/>
           <w:pgMar w:top="1418" w:right="1418" w:bottom="1418" w:left="1418" w:header="720" w:footer="720" w:gutter="0"/>
           <w:cols w:space="720"/>
@@ -6520,8 +6873,29 @@
                 <w:tab w:val="left" w:pos="1455"/>
               </w:tabs>
             </w:pPr>
-            <w:r>
-              <w:t>Hypertext Markup Language est un langage de programmation très utilisé dans le développement web.</w:t>
+            <w:proofErr w:type="spellStart"/>
+            <w:r>
+              <w:t>Hypertext</w:t>
+            </w:r>
+            <w:proofErr w:type="spellEnd"/>
+            <w:r>
+              <w:t xml:space="preserve"> </w:t>
+            </w:r>
+            <w:proofErr w:type="spellStart"/>
+            <w:r>
+              <w:t>Markup</w:t>
+            </w:r>
+            <w:proofErr w:type="spellEnd"/>
+            <w:r>
+              <w:t xml:space="preserve"> </w:t>
+            </w:r>
+            <w:proofErr w:type="spellStart"/>
+            <w:r>
+              <w:t>Language</w:t>
+            </w:r>
+            <w:proofErr w:type="spellEnd"/>
+            <w:r>
+              <w:t xml:space="preserve"> est un langage de programmation très utilisé dans le développement web.</w:t>
             </w:r>
           </w:p>
         </w:tc>
@@ -6542,11 +6916,29 @@
             <w:tcW w:w="7080" w:type="dxa"/>
           </w:tcPr>
           <w:p>
-            <w:r>
-              <w:t>Cascading Style Sheets</w:t>
-            </w:r>
-            <w:r>
-              <w:t xml:space="preserve"> est language de programmation utile à la mise en page d’un site web.</w:t>
+            <w:proofErr w:type="spellStart"/>
+            <w:r>
+              <w:t>Cascading</w:t>
+            </w:r>
+            <w:proofErr w:type="spellEnd"/>
+            <w:r>
+              <w:t xml:space="preserve"> Style </w:t>
+            </w:r>
+            <w:proofErr w:type="spellStart"/>
+            <w:r>
+              <w:t>Sheets</w:t>
+            </w:r>
+            <w:proofErr w:type="spellEnd"/>
+            <w:r>
+              <w:t xml:space="preserve"> est </w:t>
+            </w:r>
+            <w:proofErr w:type="spellStart"/>
+            <w:r>
+              <w:t>language</w:t>
+            </w:r>
+            <w:proofErr w:type="spellEnd"/>
+            <w:r>
+              <w:t xml:space="preserve"> de programmation utile à la mise en page d’un site web.</w:t>
             </w:r>
           </w:p>
         </w:tc>
@@ -6590,7 +6982,15 @@
           </w:tcPr>
           <w:p>
             <w:r>
-              <w:t>Android Virtual Device permet d’émuler un téléphone portable Android.</w:t>
+              <w:t xml:space="preserve">Android Virtual </w:t>
+            </w:r>
+            <w:proofErr w:type="spellStart"/>
+            <w:r>
+              <w:t>Device</w:t>
+            </w:r>
+            <w:proofErr w:type="spellEnd"/>
+            <w:r>
+              <w:t xml:space="preserve"> permet d’émuler un téléphone portable Android.</w:t>
             </w:r>
           </w:p>
         </w:tc>
@@ -6612,7 +7012,15 @@
           </w:tcPr>
           <w:p>
             <w:r>
-              <w:t>Software Developpement Kit</w:t>
+              <w:t xml:space="preserve">Software </w:t>
+            </w:r>
+            <w:proofErr w:type="spellStart"/>
+            <w:r>
+              <w:t>Developpement</w:t>
+            </w:r>
+            <w:proofErr w:type="spellEnd"/>
+            <w:r>
+              <w:t xml:space="preserve"> Kit</w:t>
             </w:r>
           </w:p>
         </w:tc>
@@ -6634,7 +7042,15 @@
           </w:tcPr>
           <w:p>
             <w:r>
-              <w:t>Application Programming Interface est un ensemble de composants logiciels facilitant le développement d’application.</w:t>
+              <w:t xml:space="preserve">Application </w:t>
+            </w:r>
+            <w:proofErr w:type="spellStart"/>
+            <w:r>
+              <w:t>Programming</w:t>
+            </w:r>
+            <w:proofErr w:type="spellEnd"/>
+            <w:r>
+              <w:t xml:space="preserve"> Interface est un ensemble de composants logiciels facilitant le développement d’application.</w:t>
             </w:r>
           </w:p>
         </w:tc>
@@ -6656,7 +7072,23 @@
           </w:tcPr>
           <w:p>
             <w:r>
-              <w:t>Acronyme pour « Create Read Update Delete » représentant la relation entre la base de données et l’application.</w:t>
+              <w:t>Acronyme pour « </w:t>
+            </w:r>
+            <w:proofErr w:type="spellStart"/>
+            <w:r>
+              <w:t>Create</w:t>
+            </w:r>
+            <w:proofErr w:type="spellEnd"/>
+            <w:r>
+              <w:t xml:space="preserve"> Read Update </w:t>
+            </w:r>
+            <w:proofErr w:type="spellStart"/>
+            <w:r>
+              <w:t>Delete</w:t>
+            </w:r>
+            <w:proofErr w:type="spellEnd"/>
+            <w:r>
+              <w:t> » représentant la relation entre la base de données et l’application.</w:t>
             </w:r>
           </w:p>
         </w:tc>
@@ -6678,7 +7110,15 @@
           </w:tcPr>
           <w:p>
             <w:r>
-              <w:t>Model View Controller est une manière d’organiser la structure d’un projet de développement.</w:t>
+              <w:t xml:space="preserve">Model </w:t>
+            </w:r>
+            <w:proofErr w:type="spellStart"/>
+            <w:r>
+              <w:t>View</w:t>
+            </w:r>
+            <w:proofErr w:type="spellEnd"/>
+            <w:r>
+              <w:t xml:space="preserve"> Controller est une manière d’organiser la structure d’un projet de développement.</w:t>
             </w:r>
           </w:p>
         </w:tc>
@@ -6703,8 +7143,8 @@
       <w:bookmarkEnd w:id="69"/>
     </w:p>
     <w:sectPr>
-      <w:headerReference w:type="default" r:id="rId43"/>
-      <w:footerReference w:type="default" r:id="rId44"/>
+      <w:headerReference w:type="default" r:id="rId47"/>
+      <w:footerReference w:type="default" r:id="rId48"/>
       <w:pgSz w:w="11906" w:h="16838" w:code="9"/>
       <w:pgMar w:top="1418" w:right="1418" w:bottom="1418" w:left="1418" w:header="720" w:footer="720" w:gutter="0"/>
       <w:cols w:space="720"/>
@@ -6750,8 +7190,18 @@
         <w:szCs w:val="22"/>
         <w:lang w:val="fr-CH"/>
       </w:rPr>
-      <w:t>Thierry Koetschet</w:t>
+      <w:t xml:space="preserve">Thierry </w:t>
     </w:r>
+    <w:proofErr w:type="spellStart"/>
+    <w:r>
+      <w:rPr>
+        <w:sz w:val="22"/>
+        <w:szCs w:val="22"/>
+        <w:lang w:val="fr-CH"/>
+      </w:rPr>
+      <w:t>Koetschet</w:t>
+    </w:r>
+    <w:proofErr w:type="spellEnd"/>
     <w:r>
       <w:rPr>
         <w:sz w:val="22"/>
@@ -6813,7 +7263,7 @@
         <w:sz w:val="22"/>
         <w:szCs w:val="22"/>
       </w:rPr>
-      <w:t>4</w:t>
+      <w:t>3</w:t>
     </w:r>
     <w:r>
       <w:rPr>
@@ -6870,7 +7320,7 @@
         <w:sz w:val="22"/>
         <w:szCs w:val="22"/>
       </w:rPr>
-      <w:t>15</w:t>
+      <w:t>17</w:t>
     </w:r>
     <w:r>
       <w:rPr>
@@ -6891,12 +7341,6 @@
   <w:p>
     <w:pPr>
       <w:pStyle w:val="Pieddepage"/>
-      <w:tabs>
-        <w:tab w:val="clear" w:pos="4536"/>
-        <w:tab w:val="clear" w:pos="9072"/>
-        <w:tab w:val="center" w:pos="7371"/>
-        <w:tab w:val="right" w:pos="14002"/>
-      </w:tabs>
       <w:rPr>
         <w:sz w:val="22"/>
         <w:szCs w:val="22"/>
@@ -6909,8 +7353,18 @@
         <w:szCs w:val="22"/>
         <w:lang w:val="fr-CH"/>
       </w:rPr>
-      <w:t>Thierry Koetschet</w:t>
+      <w:t xml:space="preserve">Thierry </w:t>
     </w:r>
+    <w:proofErr w:type="spellStart"/>
+    <w:r>
+      <w:rPr>
+        <w:sz w:val="22"/>
+        <w:szCs w:val="22"/>
+        <w:lang w:val="fr-CH"/>
+      </w:rPr>
+      <w:t>Koetschet</w:t>
+    </w:r>
+    <w:proofErr w:type="spellEnd"/>
     <w:r>
       <w:rPr>
         <w:sz w:val="22"/>
@@ -7029,7 +7483,7 @@
         <w:sz w:val="22"/>
         <w:szCs w:val="22"/>
       </w:rPr>
-      <w:t>15</w:t>
+      <w:t>17</w:t>
     </w:r>
     <w:r>
       <w:rPr>
@@ -7051,128 +7505,162 @@
     <w:pPr>
       <w:pStyle w:val="Pieddepage"/>
       <w:tabs>
+        <w:tab w:val="clear" w:pos="4536"/>
         <w:tab w:val="clear" w:pos="9072"/>
+        <w:tab w:val="center" w:pos="7371"/>
         <w:tab w:val="right" w:pos="14002"/>
       </w:tabs>
+      <w:rPr>
+        <w:sz w:val="22"/>
+        <w:szCs w:val="22"/>
+        <w:lang w:val="fr-CH"/>
+      </w:rPr>
     </w:pPr>
     <w:r>
       <w:rPr>
-        <w:rFonts w:ascii="Verdana" w:hAnsi="Verdana"/>
-        <w:i/>
-        <w:sz w:val="20"/>
-      </w:rPr>
-      <w:t>Thierry Koetschet – 2023</w:t>
+        <w:sz w:val="22"/>
+        <w:szCs w:val="22"/>
+        <w:lang w:val="fr-CH"/>
+      </w:rPr>
+      <w:t xml:space="preserve">Thierry </w:t>
     </w:r>
+    <w:proofErr w:type="spellStart"/>
     <w:r>
       <w:rPr>
-        <w:rFonts w:ascii="Verdana" w:hAnsi="Verdana"/>
-        <w:sz w:val="20"/>
+        <w:sz w:val="22"/>
+        <w:szCs w:val="22"/>
+        <w:lang w:val="fr-CH"/>
+      </w:rPr>
+      <w:t>Koetschet</w:t>
+    </w:r>
+    <w:proofErr w:type="spellEnd"/>
+    <w:r>
+      <w:rPr>
+        <w:sz w:val="22"/>
+        <w:szCs w:val="22"/>
+        <w:lang w:val="fr-CH"/>
       </w:rPr>
       <w:tab/>
     </w:r>
     <w:r>
       <w:rPr>
-        <w:rFonts w:ascii="Verdana" w:hAnsi="Verdana"/>
-        <w:sz w:val="20"/>
+        <w:sz w:val="22"/>
+        <w:szCs w:val="22"/>
+        <w:lang w:val="fr-CH"/>
       </w:rPr>
       <w:tab/>
-      <w:t>P</w:t>
     </w:r>
     <w:r>
       <w:rPr>
-        <w:rStyle w:val="Numrodepage"/>
-        <w:rFonts w:ascii="Verdana" w:hAnsi="Verdana"/>
-        <w:sz w:val="20"/>
-      </w:rPr>
-      <w:t xml:space="preserve">age </w:t>
+        <w:sz w:val="22"/>
+        <w:szCs w:val="22"/>
+      </w:rPr>
+      <w:t xml:space="preserve">Page </w:t>
     </w:r>
     <w:r>
       <w:rPr>
-        <w:rStyle w:val="Numrodepage"/>
-        <w:rFonts w:ascii="Verdana" w:hAnsi="Verdana"/>
-        <w:sz w:val="20"/>
+        <w:b/>
+        <w:bCs/>
+        <w:sz w:val="22"/>
+        <w:szCs w:val="22"/>
+        <w:lang w:val="fr-CH"/>
       </w:rPr>
       <w:fldChar w:fldCharType="begin"/>
     </w:r>
     <w:r>
       <w:rPr>
-        <w:rStyle w:val="Numrodepage"/>
-        <w:rFonts w:ascii="Verdana" w:hAnsi="Verdana"/>
-        <w:sz w:val="20"/>
-      </w:rPr>
-      <w:instrText xml:space="preserve"> PAGE </w:instrText>
+        <w:b/>
+        <w:bCs/>
+        <w:sz w:val="22"/>
+        <w:szCs w:val="22"/>
+        <w:lang w:val="fr-CH"/>
+      </w:rPr>
+      <w:instrText>PAGE  \* Arabic  \* MERGEFORMAT</w:instrText>
     </w:r>
     <w:r>
       <w:rPr>
-        <w:rStyle w:val="Numrodepage"/>
-        <w:rFonts w:ascii="Verdana" w:hAnsi="Verdana"/>
-        <w:sz w:val="20"/>
+        <w:b/>
+        <w:bCs/>
+        <w:sz w:val="22"/>
+        <w:szCs w:val="22"/>
+        <w:lang w:val="fr-CH"/>
       </w:rPr>
       <w:fldChar w:fldCharType="separate"/>
     </w:r>
     <w:r>
       <w:rPr>
-        <w:rStyle w:val="Numrodepage"/>
-        <w:rFonts w:ascii="Verdana" w:hAnsi="Verdana"/>
+        <w:b/>
+        <w:bCs/>
         <w:noProof/>
-        <w:sz w:val="20"/>
+        <w:sz w:val="22"/>
+        <w:szCs w:val="22"/>
       </w:rPr>
       <w:t>6</w:t>
     </w:r>
     <w:r>
       <w:rPr>
-        <w:rStyle w:val="Numrodepage"/>
-        <w:rFonts w:ascii="Verdana" w:hAnsi="Verdana"/>
-        <w:sz w:val="20"/>
+        <w:b/>
+        <w:bCs/>
+        <w:sz w:val="22"/>
+        <w:szCs w:val="22"/>
+        <w:lang w:val="fr-CH"/>
       </w:rPr>
       <w:fldChar w:fldCharType="end"/>
     </w:r>
     <w:r>
       <w:rPr>
-        <w:rStyle w:val="Numrodepage"/>
-        <w:rFonts w:ascii="Verdana" w:hAnsi="Verdana"/>
-        <w:sz w:val="20"/>
-      </w:rPr>
-      <w:t xml:space="preserve"> / </w:t>
+        <w:sz w:val="22"/>
+        <w:szCs w:val="22"/>
+      </w:rPr>
+      <w:t xml:space="preserve"> sur </w:t>
     </w:r>
     <w:r>
       <w:rPr>
-        <w:rStyle w:val="Numrodepage"/>
-        <w:rFonts w:ascii="Verdana" w:hAnsi="Verdana"/>
-        <w:sz w:val="20"/>
+        <w:b/>
+        <w:bCs/>
+        <w:sz w:val="22"/>
+        <w:szCs w:val="22"/>
+        <w:lang w:val="fr-CH"/>
       </w:rPr>
       <w:fldChar w:fldCharType="begin"/>
     </w:r>
     <w:r>
       <w:rPr>
-        <w:rStyle w:val="Numrodepage"/>
-        <w:rFonts w:ascii="Verdana" w:hAnsi="Verdana"/>
-        <w:sz w:val="20"/>
-      </w:rPr>
-      <w:instrText xml:space="preserve"> NUMPAGES </w:instrText>
+        <w:b/>
+        <w:bCs/>
+        <w:sz w:val="22"/>
+        <w:szCs w:val="22"/>
+        <w:lang w:val="fr-CH"/>
+      </w:rPr>
+      <w:instrText>NUMPAGES  \* Arabic  \* MERGEFORMAT</w:instrText>
     </w:r>
     <w:r>
       <w:rPr>
-        <w:rStyle w:val="Numrodepage"/>
-        <w:rFonts w:ascii="Verdana" w:hAnsi="Verdana"/>
-        <w:sz w:val="20"/>
+        <w:b/>
+        <w:bCs/>
+        <w:sz w:val="22"/>
+        <w:szCs w:val="22"/>
+        <w:lang w:val="fr-CH"/>
       </w:rPr>
       <w:fldChar w:fldCharType="separate"/>
     </w:r>
     <w:r>
       <w:rPr>
-        <w:rStyle w:val="Numrodepage"/>
-        <w:rFonts w:ascii="Verdana" w:hAnsi="Verdana"/>
+        <w:b/>
+        <w:bCs/>
         <w:noProof/>
-        <w:sz w:val="20"/>
-      </w:rPr>
-      <w:t>10</w:t>
+        <w:sz w:val="22"/>
+        <w:szCs w:val="22"/>
+      </w:rPr>
+      <w:t>17</w:t>
     </w:r>
     <w:r>
       <w:rPr>
-        <w:rStyle w:val="Numrodepage"/>
-        <w:rFonts w:ascii="Verdana" w:hAnsi="Verdana"/>
-        <w:sz w:val="20"/>
+        <w:b/>
+        <w:bCs/>
+        <w:sz w:val="22"/>
+        <w:szCs w:val="22"/>
+        <w:lang w:val="fr-CH"/>
       </w:rPr>
       <w:fldChar w:fldCharType="end"/>
     </w:r>
@@ -7185,147 +7673,147 @@
   <w:p>
     <w:pPr>
       <w:pStyle w:val="Pieddepage"/>
-      <w:rPr>
-        <w:sz w:val="22"/>
-        <w:szCs w:val="22"/>
-        <w:lang w:val="fr-CH"/>
-      </w:rPr>
+      <w:tabs>
+        <w:tab w:val="clear" w:pos="9072"/>
+        <w:tab w:val="right" w:pos="14002"/>
+      </w:tabs>
     </w:pPr>
     <w:r>
       <w:rPr>
-        <w:sz w:val="22"/>
-        <w:szCs w:val="22"/>
-        <w:lang w:val="fr-CH"/>
-      </w:rPr>
-      <w:t>Thierry Koetschet</w:t>
+        <w:rFonts w:ascii="Verdana" w:hAnsi="Verdana"/>
+        <w:i/>
+        <w:sz w:val="20"/>
+      </w:rPr>
+      <w:t xml:space="preserve">Thierry </w:t>
+    </w:r>
+    <w:proofErr w:type="spellStart"/>
+    <w:r>
+      <w:rPr>
+        <w:rFonts w:ascii="Verdana" w:hAnsi="Verdana"/>
+        <w:i/>
+        <w:sz w:val="20"/>
+      </w:rPr>
+      <w:t>Koetschet</w:t>
+    </w:r>
+    <w:proofErr w:type="spellEnd"/>
+    <w:r>
+      <w:rPr>
+        <w:rFonts w:ascii="Verdana" w:hAnsi="Verdana"/>
+        <w:i/>
+        <w:sz w:val="20"/>
+      </w:rPr>
+      <w:t xml:space="preserve"> – 2023</w:t>
     </w:r>
     <w:r>
       <w:rPr>
-        <w:sz w:val="22"/>
-        <w:szCs w:val="22"/>
-        <w:lang w:val="fr-CH"/>
+        <w:rFonts w:ascii="Verdana" w:hAnsi="Verdana"/>
+        <w:sz w:val="20"/>
       </w:rPr>
       <w:tab/>
     </w:r>
     <w:r>
       <w:rPr>
-        <w:sz w:val="22"/>
-        <w:szCs w:val="22"/>
-        <w:lang w:val="fr-CH"/>
+        <w:rFonts w:ascii="Verdana" w:hAnsi="Verdana"/>
+        <w:sz w:val="20"/>
       </w:rPr>
       <w:tab/>
+      <w:t>P</w:t>
     </w:r>
     <w:r>
       <w:rPr>
-        <w:sz w:val="22"/>
-        <w:szCs w:val="22"/>
-      </w:rPr>
-      <w:t xml:space="preserve">Page </w:t>
+        <w:rStyle w:val="Numrodepage"/>
+        <w:rFonts w:ascii="Verdana" w:hAnsi="Verdana"/>
+        <w:sz w:val="20"/>
+      </w:rPr>
+      <w:t xml:space="preserve">age </w:t>
     </w:r>
     <w:r>
       <w:rPr>
-        <w:b/>
-        <w:bCs/>
-        <w:sz w:val="22"/>
-        <w:szCs w:val="22"/>
-        <w:lang w:val="fr-CH"/>
+        <w:rStyle w:val="Numrodepage"/>
+        <w:rFonts w:ascii="Verdana" w:hAnsi="Verdana"/>
+        <w:sz w:val="20"/>
       </w:rPr>
       <w:fldChar w:fldCharType="begin"/>
     </w:r>
     <w:r>
       <w:rPr>
-        <w:b/>
-        <w:bCs/>
-        <w:sz w:val="22"/>
-        <w:szCs w:val="22"/>
-        <w:lang w:val="fr-CH"/>
-      </w:rPr>
-      <w:instrText>PAGE  \* Arabic  \* MERGEFORMAT</w:instrText>
+        <w:rStyle w:val="Numrodepage"/>
+        <w:rFonts w:ascii="Verdana" w:hAnsi="Verdana"/>
+        <w:sz w:val="20"/>
+      </w:rPr>
+      <w:instrText xml:space="preserve"> PAGE </w:instrText>
     </w:r>
     <w:r>
       <w:rPr>
-        <w:b/>
-        <w:bCs/>
-        <w:sz w:val="22"/>
-        <w:szCs w:val="22"/>
-        <w:lang w:val="fr-CH"/>
+        <w:rStyle w:val="Numrodepage"/>
+        <w:rFonts w:ascii="Verdana" w:hAnsi="Verdana"/>
+        <w:sz w:val="20"/>
       </w:rPr>
       <w:fldChar w:fldCharType="separate"/>
     </w:r>
     <w:r>
       <w:rPr>
-        <w:b/>
-        <w:bCs/>
+        <w:rStyle w:val="Numrodepage"/>
+        <w:rFonts w:ascii="Verdana" w:hAnsi="Verdana"/>
         <w:noProof/>
-        <w:sz w:val="22"/>
-        <w:szCs w:val="22"/>
-      </w:rPr>
-      <w:t>14</w:t>
+        <w:sz w:val="20"/>
+      </w:rPr>
+      <w:t>6</w:t>
     </w:r>
     <w:r>
       <w:rPr>
-        <w:b/>
-        <w:bCs/>
-        <w:sz w:val="22"/>
-        <w:szCs w:val="22"/>
-        <w:lang w:val="fr-CH"/>
+        <w:rStyle w:val="Numrodepage"/>
+        <w:rFonts w:ascii="Verdana" w:hAnsi="Verdana"/>
+        <w:sz w:val="20"/>
       </w:rPr>
       <w:fldChar w:fldCharType="end"/>
     </w:r>
     <w:r>
       <w:rPr>
-        <w:sz w:val="22"/>
-        <w:szCs w:val="22"/>
-      </w:rPr>
-      <w:t xml:space="preserve"> sur </w:t>
+        <w:rStyle w:val="Numrodepage"/>
+        <w:rFonts w:ascii="Verdana" w:hAnsi="Verdana"/>
+        <w:sz w:val="20"/>
+      </w:rPr>
+      <w:t xml:space="preserve"> / </w:t>
     </w:r>
     <w:r>
       <w:rPr>
-        <w:b/>
-        <w:bCs/>
-        <w:sz w:val="22"/>
-        <w:szCs w:val="22"/>
-        <w:lang w:val="fr-CH"/>
+        <w:rStyle w:val="Numrodepage"/>
+        <w:rFonts w:ascii="Verdana" w:hAnsi="Verdana"/>
+        <w:sz w:val="20"/>
       </w:rPr>
       <w:fldChar w:fldCharType="begin"/>
     </w:r>
     <w:r>
       <w:rPr>
-        <w:b/>
-        <w:bCs/>
-        <w:sz w:val="22"/>
-        <w:szCs w:val="22"/>
-        <w:lang w:val="fr-CH"/>
-      </w:rPr>
-      <w:instrText>NUMPAGES  \* Arabic  \* MERGEFORMAT</w:instrText>
+        <w:rStyle w:val="Numrodepage"/>
+        <w:rFonts w:ascii="Verdana" w:hAnsi="Verdana"/>
+        <w:sz w:val="20"/>
+      </w:rPr>
+      <w:instrText xml:space="preserve"> NUMPAGES </w:instrText>
     </w:r>
     <w:r>
       <w:rPr>
-        <w:b/>
-        <w:bCs/>
-        <w:sz w:val="22"/>
-        <w:szCs w:val="22"/>
-        <w:lang w:val="fr-CH"/>
+        <w:rStyle w:val="Numrodepage"/>
+        <w:rFonts w:ascii="Verdana" w:hAnsi="Verdana"/>
+        <w:sz w:val="20"/>
       </w:rPr>
       <w:fldChar w:fldCharType="separate"/>
     </w:r>
     <w:r>
       <w:rPr>
-        <w:b/>
-        <w:bCs/>
+        <w:rStyle w:val="Numrodepage"/>
+        <w:rFonts w:ascii="Verdana" w:hAnsi="Verdana"/>
         <w:noProof/>
-        <w:sz w:val="22"/>
-        <w:szCs w:val="22"/>
-      </w:rPr>
-      <w:t>15</w:t>
+        <w:sz w:val="20"/>
+      </w:rPr>
+      <w:t>17</w:t>
     </w:r>
     <w:r>
       <w:rPr>
-        <w:b/>
-        <w:bCs/>
-        <w:sz w:val="22"/>
-        <w:szCs w:val="22"/>
-        <w:lang w:val="fr-CH"/>
+        <w:rStyle w:val="Numrodepage"/>
+        <w:rFonts w:ascii="Verdana" w:hAnsi="Verdana"/>
+        <w:sz w:val="20"/>
       </w:rPr>
       <w:fldChar w:fldCharType="end"/>
     </w:r>
@@ -7350,8 +7838,18 @@
         <w:szCs w:val="22"/>
         <w:lang w:val="fr-CH"/>
       </w:rPr>
-      <w:t>Thierry Koetschet</w:t>
+      <w:t xml:space="preserve">Thierry </w:t>
     </w:r>
+    <w:proofErr w:type="spellStart"/>
+    <w:r>
+      <w:rPr>
+        <w:sz w:val="22"/>
+        <w:szCs w:val="22"/>
+        <w:lang w:val="fr-CH"/>
+      </w:rPr>
+      <w:t>Koetschet</w:t>
+    </w:r>
+    <w:proofErr w:type="spellEnd"/>
     <w:r>
       <w:rPr>
         <w:sz w:val="22"/>
@@ -7413,7 +7911,7 @@
         <w:sz w:val="22"/>
         <w:szCs w:val="22"/>
       </w:rPr>
-      <w:t>15</w:t>
+      <w:t>16</w:t>
     </w:r>
     <w:r>
       <w:rPr>
@@ -7470,7 +7968,170 @@
         <w:sz w:val="22"/>
         <w:szCs w:val="22"/>
       </w:rPr>
-      <w:t>15</w:t>
+      <w:t>17</w:t>
+    </w:r>
+    <w:r>
+      <w:rPr>
+        <w:b/>
+        <w:bCs/>
+        <w:sz w:val="22"/>
+        <w:szCs w:val="22"/>
+        <w:lang w:val="fr-CH"/>
+      </w:rPr>
+      <w:fldChar w:fldCharType="end"/>
+    </w:r>
+  </w:p>
+</w:ftr>
+</file>
+
+<file path=word/footer6.xml><?xml version="1.0" encoding="utf-8"?>
+<w:ftr xmlns:wpc="http://schemas.microsoft.com/office/word/2010/wordprocessingCanvas" xmlns:cx="http://schemas.microsoft.com/office/drawing/2014/chartex" xmlns:cx1="http://schemas.microsoft.com/office/drawing/2015/9/8/chartex" xmlns:mc="http://schemas.openxmlformats.org/markup-compatibility/2006" xmlns:o="urn:schemas-microsoft-com:office:office" xmlns:r="http://schemas.openxmlformats.org/officeDocument/2006/relationships" xmlns:m="http://schemas.openxmlformats.org/officeDocument/2006/math" xmlns:v="urn:schemas-microsoft-com:vml" xmlns:wp14="http://schemas.microsoft.com/office/word/2010/wordprocessingDrawing" xmlns:wp="http://schemas.openxmlformats.org/drawingml/2006/wordprocessingDrawing" xmlns:w10="urn:schemas-microsoft-com:office:word" xmlns:w="http://schemas.openxmlformats.org/wordprocessingml/2006/main" xmlns:w14="http://schemas.microsoft.com/office/word/2010/wordml" xmlns:w15="http://schemas.microsoft.com/office/word/2012/wordml" xmlns:w16se="http://schemas.microsoft.com/office/word/2015/wordml/symex" xmlns:wpg="http://schemas.microsoft.com/office/word/2010/wordprocessingGroup" xmlns:wpi="http://schemas.microsoft.com/office/word/2010/wordprocessingInk" xmlns:wne="http://schemas.microsoft.com/office/word/2006/wordml" xmlns:wps="http://schemas.microsoft.com/office/word/2010/wordprocessingShape" mc:Ignorable="w14 w15 w16se wp14">
+  <w:p>
+    <w:pPr>
+      <w:pStyle w:val="Pieddepage"/>
+      <w:rPr>
+        <w:sz w:val="22"/>
+        <w:szCs w:val="22"/>
+        <w:lang w:val="fr-CH"/>
+      </w:rPr>
+    </w:pPr>
+    <w:r>
+      <w:rPr>
+        <w:sz w:val="22"/>
+        <w:szCs w:val="22"/>
+        <w:lang w:val="fr-CH"/>
+      </w:rPr>
+      <w:t xml:space="preserve">Thierry </w:t>
+    </w:r>
+    <w:proofErr w:type="spellStart"/>
+    <w:r>
+      <w:rPr>
+        <w:sz w:val="22"/>
+        <w:szCs w:val="22"/>
+        <w:lang w:val="fr-CH"/>
+      </w:rPr>
+      <w:t>Koetschet</w:t>
+    </w:r>
+    <w:proofErr w:type="spellEnd"/>
+    <w:r>
+      <w:rPr>
+        <w:sz w:val="22"/>
+        <w:szCs w:val="22"/>
+        <w:lang w:val="fr-CH"/>
+      </w:rPr>
+      <w:tab/>
+    </w:r>
+    <w:r>
+      <w:rPr>
+        <w:sz w:val="22"/>
+        <w:szCs w:val="22"/>
+        <w:lang w:val="fr-CH"/>
+      </w:rPr>
+      <w:tab/>
+    </w:r>
+    <w:r>
+      <w:rPr>
+        <w:sz w:val="22"/>
+        <w:szCs w:val="22"/>
+      </w:rPr>
+      <w:t xml:space="preserve">Page </w:t>
+    </w:r>
+    <w:r>
+      <w:rPr>
+        <w:b/>
+        <w:bCs/>
+        <w:sz w:val="22"/>
+        <w:szCs w:val="22"/>
+        <w:lang w:val="fr-CH"/>
+      </w:rPr>
+      <w:fldChar w:fldCharType="begin"/>
+    </w:r>
+    <w:r>
+      <w:rPr>
+        <w:b/>
+        <w:bCs/>
+        <w:sz w:val="22"/>
+        <w:szCs w:val="22"/>
+        <w:lang w:val="fr-CH"/>
+      </w:rPr>
+      <w:instrText>PAGE  \* Arabic  \* MERGEFORMAT</w:instrText>
+    </w:r>
+    <w:r>
+      <w:rPr>
+        <w:b/>
+        <w:bCs/>
+        <w:sz w:val="22"/>
+        <w:szCs w:val="22"/>
+        <w:lang w:val="fr-CH"/>
+      </w:rPr>
+      <w:fldChar w:fldCharType="separate"/>
+    </w:r>
+    <w:r>
+      <w:rPr>
+        <w:b/>
+        <w:bCs/>
+        <w:noProof/>
+        <w:sz w:val="22"/>
+        <w:szCs w:val="22"/>
+      </w:rPr>
+      <w:t>17</w:t>
+    </w:r>
+    <w:r>
+      <w:rPr>
+        <w:b/>
+        <w:bCs/>
+        <w:sz w:val="22"/>
+        <w:szCs w:val="22"/>
+        <w:lang w:val="fr-CH"/>
+      </w:rPr>
+      <w:fldChar w:fldCharType="end"/>
+    </w:r>
+    <w:r>
+      <w:rPr>
+        <w:sz w:val="22"/>
+        <w:szCs w:val="22"/>
+      </w:rPr>
+      <w:t xml:space="preserve"> sur </w:t>
+    </w:r>
+    <w:r>
+      <w:rPr>
+        <w:b/>
+        <w:bCs/>
+        <w:sz w:val="22"/>
+        <w:szCs w:val="22"/>
+        <w:lang w:val="fr-CH"/>
+      </w:rPr>
+      <w:fldChar w:fldCharType="begin"/>
+    </w:r>
+    <w:r>
+      <w:rPr>
+        <w:b/>
+        <w:bCs/>
+        <w:sz w:val="22"/>
+        <w:szCs w:val="22"/>
+        <w:lang w:val="fr-CH"/>
+      </w:rPr>
+      <w:instrText>NUMPAGES  \* Arabic  \* MERGEFORMAT</w:instrText>
+    </w:r>
+    <w:r>
+      <w:rPr>
+        <w:b/>
+        <w:bCs/>
+        <w:sz w:val="22"/>
+        <w:szCs w:val="22"/>
+        <w:lang w:val="fr-CH"/>
+      </w:rPr>
+      <w:fldChar w:fldCharType="separate"/>
+    </w:r>
+    <w:r>
+      <w:rPr>
+        <w:b/>
+        <w:bCs/>
+        <w:noProof/>
+        <w:sz w:val="22"/>
+        <w:szCs w:val="22"/>
+      </w:rPr>
+      <w:t>17</w:t>
     </w:r>
     <w:r>
       <w:rPr>
@@ -7636,6 +8297,129 @@
       <w:tabs>
         <w:tab w:val="clear" w:pos="4536"/>
         <w:tab w:val="clear" w:pos="9072"/>
+        <w:tab w:val="left" w:pos="6521"/>
+      </w:tabs>
+      <w:rPr>
+        <w:sz w:val="22"/>
+        <w:szCs w:val="22"/>
+      </w:rPr>
+    </w:pPr>
+    <w:r>
+      <w:rPr>
+        <w:rFonts w:ascii="Verdana" w:hAnsi="Verdana"/>
+        <w:b/>
+        <w:bCs/>
+        <w:noProof/>
+        <w:sz w:val="22"/>
+        <w:szCs w:val="22"/>
+        <w:lang w:val="fr-CH" w:eastAsia="fr-CH"/>
+      </w:rPr>
+      <w:drawing>
+        <wp:anchor distT="0" distB="0" distL="114300" distR="114300" simplePos="0" relativeHeight="251676160" behindDoc="0" locked="0" layoutInCell="0" allowOverlap="1" wp14:anchorId="77DADB11" wp14:editId="22130B7F">
+          <wp:simplePos x="0" y="0"/>
+          <wp:positionH relativeFrom="margin">
+            <wp:align>center</wp:align>
+          </wp:positionH>
+          <wp:positionV relativeFrom="paragraph">
+            <wp:posOffset>-85725</wp:posOffset>
+          </wp:positionV>
+          <wp:extent cx="1024255" cy="311785"/>
+          <wp:effectExtent l="0" t="0" r="4445" b="0"/>
+          <wp:wrapNone/>
+          <wp:docPr id="20" name="Image 20" descr="logo informatique vert 2008"/>
+          <wp:cNvGraphicFramePr>
+            <a:graphicFrameLocks xmlns:a="http://schemas.openxmlformats.org/drawingml/2006/main" noChangeAspect="1"/>
+          </wp:cNvGraphicFramePr>
+          <a:graphic xmlns:a="http://schemas.openxmlformats.org/drawingml/2006/main">
+            <a:graphicData uri="http://schemas.openxmlformats.org/drawingml/2006/picture">
+              <pic:pic xmlns:pic="http://schemas.openxmlformats.org/drawingml/2006/picture">
+                <pic:nvPicPr>
+                  <pic:cNvPr id="0" name="Picture 4" descr="logo informatique vert 2008"/>
+                  <pic:cNvPicPr>
+                    <a:picLocks noChangeAspect="1" noChangeArrowheads="1"/>
+                  </pic:cNvPicPr>
+                </pic:nvPicPr>
+                <pic:blipFill>
+                  <a:blip r:embed="rId1">
+                    <a:duotone>
+                      <a:schemeClr val="accent1">
+                        <a:shade val="45000"/>
+                        <a:satMod val="135000"/>
+                      </a:schemeClr>
+                      <a:prstClr val="white"/>
+                    </a:duotone>
+                    <a:extLst>
+                      <a:ext uri="{BEBA8EAE-BF5A-486C-A8C5-ECC9F3942E4B}">
+                        <a14:imgProps xmlns:a14="http://schemas.microsoft.com/office/drawing/2010/main">
+                          <a14:imgLayer r:embed="rId2">
+                            <a14:imgEffect>
+                              <a14:colorTemperature colorTemp="4700"/>
+                            </a14:imgEffect>
+                          </a14:imgLayer>
+                        </a14:imgProps>
+                      </a:ext>
+                      <a:ext uri="{28A0092B-C50C-407E-A947-70E740481C1C}">
+                        <a14:useLocalDpi xmlns:a14="http://schemas.microsoft.com/office/drawing/2010/main" val="0"/>
+                      </a:ext>
+                    </a:extLst>
+                  </a:blip>
+                  <a:srcRect/>
+                  <a:stretch>
+                    <a:fillRect/>
+                  </a:stretch>
+                </pic:blipFill>
+                <pic:spPr bwMode="auto">
+                  <a:xfrm>
+                    <a:off x="0" y="0"/>
+                    <a:ext cx="1024255" cy="311785"/>
+                  </a:xfrm>
+                  <a:prstGeom prst="rect">
+                    <a:avLst/>
+                  </a:prstGeom>
+                  <a:noFill/>
+                  <a:ln>
+                    <a:noFill/>
+                  </a:ln>
+                </pic:spPr>
+              </pic:pic>
+            </a:graphicData>
+          </a:graphic>
+          <wp14:sizeRelH relativeFrom="page">
+            <wp14:pctWidth>0</wp14:pctWidth>
+          </wp14:sizeRelH>
+          <wp14:sizeRelV relativeFrom="page">
+            <wp14:pctHeight>0</wp14:pctHeight>
+          </wp14:sizeRelV>
+        </wp:anchor>
+      </w:drawing>
+    </w:r>
+    <w:r>
+      <w:rPr>
+        <w:sz w:val="22"/>
+        <w:szCs w:val="22"/>
+      </w:rPr>
+      <w:t>Rapport TPI</w:t>
+    </w:r>
+    <w:r>
+      <w:rPr>
+        <w:sz w:val="22"/>
+        <w:szCs w:val="22"/>
+      </w:rPr>
+      <w:tab/>
+      <w:t>Application web de fitness</w:t>
+    </w:r>
+  </w:p>
+</w:hdr>
+</file>
+
+<file path=word/header3.xml><?xml version="1.0" encoding="utf-8"?>
+<w:hdr xmlns:wpc="http://schemas.microsoft.com/office/word/2010/wordprocessingCanvas" xmlns:cx="http://schemas.microsoft.com/office/drawing/2014/chartex" xmlns:cx1="http://schemas.microsoft.com/office/drawing/2015/9/8/chartex" xmlns:mc="http://schemas.openxmlformats.org/markup-compatibility/2006" xmlns:o="urn:schemas-microsoft-com:office:office" xmlns:r="http://schemas.openxmlformats.org/officeDocument/2006/relationships" xmlns:m="http://schemas.openxmlformats.org/officeDocument/2006/math" xmlns:v="urn:schemas-microsoft-com:vml" xmlns:wp14="http://schemas.microsoft.com/office/word/2010/wordprocessingDrawing" xmlns:wp="http://schemas.openxmlformats.org/drawingml/2006/wordprocessingDrawing" xmlns:w10="urn:schemas-microsoft-com:office:word" xmlns:w="http://schemas.openxmlformats.org/wordprocessingml/2006/main" xmlns:w14="http://schemas.microsoft.com/office/word/2010/wordml" xmlns:w15="http://schemas.microsoft.com/office/word/2012/wordml" xmlns:w16se="http://schemas.microsoft.com/office/word/2015/wordml/symex" xmlns:wpg="http://schemas.microsoft.com/office/word/2010/wordprocessingGroup" xmlns:wpi="http://schemas.microsoft.com/office/word/2010/wordprocessingInk" xmlns:wne="http://schemas.microsoft.com/office/word/2006/wordml" xmlns:wps="http://schemas.microsoft.com/office/word/2010/wordprocessingShape" mc:Ignorable="w14 w15 w16se wp14">
+  <w:p>
+    <w:pPr>
+      <w:pStyle w:val="En-tte"/>
+      <w:tabs>
+        <w:tab w:val="clear" w:pos="4536"/>
+        <w:tab w:val="clear" w:pos="9072"/>
         <w:tab w:val="left" w:pos="11199"/>
       </w:tabs>
       <w:rPr>
@@ -7742,7 +8526,7 @@
 </w:hdr>
 </file>
 
-<file path=word/header3.xml><?xml version="1.0" encoding="utf-8"?>
+<file path=word/header4.xml><?xml version="1.0" encoding="utf-8"?>
 <w:hdr xmlns:wpc="http://schemas.microsoft.com/office/word/2010/wordprocessingCanvas" xmlns:cx="http://schemas.microsoft.com/office/drawing/2014/chartex" xmlns:cx1="http://schemas.microsoft.com/office/drawing/2015/9/8/chartex" xmlns:mc="http://schemas.openxmlformats.org/markup-compatibility/2006" xmlns:o="urn:schemas-microsoft-com:office:office" xmlns:r="http://schemas.openxmlformats.org/officeDocument/2006/relationships" xmlns:m="http://schemas.openxmlformats.org/officeDocument/2006/math" xmlns:v="urn:schemas-microsoft-com:vml" xmlns:wp14="http://schemas.microsoft.com/office/word/2010/wordprocessingDrawing" xmlns:wp="http://schemas.openxmlformats.org/drawingml/2006/wordprocessingDrawing" xmlns:w10="urn:schemas-microsoft-com:office:word" xmlns:w="http://schemas.openxmlformats.org/wordprocessingml/2006/main" xmlns:w14="http://schemas.microsoft.com/office/word/2010/wordml" xmlns:w15="http://schemas.microsoft.com/office/word/2012/wordml" xmlns:w16se="http://schemas.microsoft.com/office/word/2015/wordml/symex" xmlns:wpg="http://schemas.microsoft.com/office/word/2010/wordprocessingGroup" xmlns:wpi="http://schemas.microsoft.com/office/word/2010/wordprocessingInk" xmlns:wne="http://schemas.microsoft.com/office/word/2006/wordml" xmlns:wps="http://schemas.microsoft.com/office/word/2010/wordprocessingShape" mc:Ignorable="w14 w15 w16se wp14">
   <w:p>
     <w:pPr>
@@ -7851,7 +8635,7 @@
 </w:hdr>
 </file>
 
-<file path=word/header4.xml><?xml version="1.0" encoding="utf-8"?>
+<file path=word/header5.xml><?xml version="1.0" encoding="utf-8"?>
 <w:hdr xmlns:wpc="http://schemas.microsoft.com/office/word/2010/wordprocessingCanvas" xmlns:cx="http://schemas.microsoft.com/office/drawing/2014/chartex" xmlns:cx1="http://schemas.microsoft.com/office/drawing/2015/9/8/chartex" xmlns:mc="http://schemas.openxmlformats.org/markup-compatibility/2006" xmlns:o="urn:schemas-microsoft-com:office:office" xmlns:r="http://schemas.openxmlformats.org/officeDocument/2006/relationships" xmlns:m="http://schemas.openxmlformats.org/officeDocument/2006/math" xmlns:v="urn:schemas-microsoft-com:vml" xmlns:wp14="http://schemas.microsoft.com/office/word/2010/wordprocessingDrawing" xmlns:wp="http://schemas.openxmlformats.org/drawingml/2006/wordprocessingDrawing" xmlns:w10="urn:schemas-microsoft-com:office:word" xmlns:w="http://schemas.openxmlformats.org/wordprocessingml/2006/main" xmlns:w14="http://schemas.microsoft.com/office/word/2010/wordml" xmlns:w15="http://schemas.microsoft.com/office/word/2012/wordml" xmlns:w16se="http://schemas.microsoft.com/office/word/2015/wordml/symex" xmlns:wpg="http://schemas.microsoft.com/office/word/2010/wordprocessingGroup" xmlns:wpi="http://schemas.microsoft.com/office/word/2010/wordprocessingInk" xmlns:wne="http://schemas.microsoft.com/office/word/2006/wordml" xmlns:wps="http://schemas.microsoft.com/office/word/2010/wordprocessingShape" mc:Ignorable="w14 w15 w16se wp14">
   <w:p>
     <w:pPr>
@@ -7974,7 +8758,7 @@
 </w:hdr>
 </file>
 
-<file path=word/header5.xml><?xml version="1.0" encoding="utf-8"?>
+<file path=word/header6.xml><?xml version="1.0" encoding="utf-8"?>
 <w:hdr xmlns:wpc="http://schemas.microsoft.com/office/word/2010/wordprocessingCanvas" xmlns:cx="http://schemas.microsoft.com/office/drawing/2014/chartex" xmlns:cx1="http://schemas.microsoft.com/office/drawing/2015/9/8/chartex" xmlns:mc="http://schemas.openxmlformats.org/markup-compatibility/2006" xmlns:o="urn:schemas-microsoft-com:office:office" xmlns:r="http://schemas.openxmlformats.org/officeDocument/2006/relationships" xmlns:m="http://schemas.openxmlformats.org/officeDocument/2006/math" xmlns:v="urn:schemas-microsoft-com:vml" xmlns:wp14="http://schemas.microsoft.com/office/word/2010/wordprocessingDrawing" xmlns:wp="http://schemas.openxmlformats.org/drawingml/2006/wordprocessingDrawing" xmlns:w10="urn:schemas-microsoft-com:office:word" xmlns:w="http://schemas.openxmlformats.org/wordprocessingml/2006/main" xmlns:w14="http://schemas.microsoft.com/office/word/2010/wordml" xmlns:w15="http://schemas.microsoft.com/office/word/2012/wordml" xmlns:w16se="http://schemas.microsoft.com/office/word/2015/wordml/symex" xmlns:wpg="http://schemas.microsoft.com/office/word/2010/wordprocessingGroup" xmlns:wpi="http://schemas.microsoft.com/office/word/2010/wordprocessingInk" xmlns:wne="http://schemas.microsoft.com/office/word/2006/wordml" xmlns:wps="http://schemas.microsoft.com/office/word/2010/wordprocessingShape" mc:Ignorable="w14 w15 w16se wp14">
   <w:p>
     <w:pPr>
@@ -8120,7 +8904,7 @@
         <v:path o:extrusionok="f" gradientshapeok="t" o:connecttype="rect"/>
         <o:lock v:ext="edit" aspectratio="t"/>
       </v:shapetype>
-      <v:shape id="_x0000_i1051" type="#_x0000_t75" style="width:11.25pt;height:11.25pt" o:bullet="t">
+      <v:shape id="_x0000_i1070" type="#_x0000_t75" style="width:11.25pt;height:11.25pt" o:bullet="t">
         <v:imagedata r:id="rId1" o:title="BD14753_"/>
       </v:shape>
     </w:pict>
@@ -14330,7 +15114,7 @@
 </file>
 
 <file path=customXml/itemProps5.xml><?xml version="1.0" encoding="utf-8"?>
-<ds:datastoreItem xmlns:ds="http://schemas.openxmlformats.org/officeDocument/2006/customXml" ds:itemID="{41A02897-728E-4355-9289-AC0CB56BAED3}">
+<ds:datastoreItem xmlns:ds="http://schemas.openxmlformats.org/officeDocument/2006/customXml" ds:itemID="{A2913954-F974-4188-905E-BBA9D2E284C4}">
   <ds:schemaRefs>
     <ds:schemaRef ds:uri="http://schemas.openxmlformats.org/officeDocument/2006/bibliography"/>
   </ds:schemaRefs>

</xml_diff>

<commit_message>
Update doc & journal de travail
</commit_message>
<xml_diff>
--- a/Rapport TPI Thierry Koetschet.docx
+++ b/Rapport TPI Thierry Koetschet.docx
@@ -153,18 +153,8 @@
                                           <w:sz w:val="32"/>
                                           <w:szCs w:val="32"/>
                                         </w:rPr>
-                                        <w:t xml:space="preserve">Thierry </w:t>
+                                        <w:t>Thierry Koetschet</w:t>
                                       </w:r>
-                                      <w:proofErr w:type="spellStart"/>
-                                      <w:r>
-                                        <w:rPr>
-                                          <w:color w:val="FFFFFF" w:themeColor="background1"/>
-                                          <w:sz w:val="32"/>
-                                          <w:szCs w:val="32"/>
-                                        </w:rPr>
-                                        <w:t>Koetschet</w:t>
-                                      </w:r>
-                                      <w:proofErr w:type="spellEnd"/>
                                     </w:p>
                                   </w:sdtContent>
                                 </w:sdt>
@@ -1793,7 +1783,7 @@
                 <w:noProof/>
                 <w:webHidden/>
               </w:rPr>
-              <w:t>13</w:t>
+              <w:t>16</w:t>
             </w:r>
             <w:r>
               <w:rPr>
@@ -1879,7 +1869,7 @@
                 <w:noProof/>
                 <w:webHidden/>
               </w:rPr>
-              <w:t>13</w:t>
+              <w:t>16</w:t>
             </w:r>
             <w:r>
               <w:rPr>
@@ -1965,7 +1955,7 @@
                 <w:noProof/>
                 <w:webHidden/>
               </w:rPr>
-              <w:t>13</w:t>
+              <w:t>17</w:t>
             </w:r>
             <w:r>
               <w:rPr>
@@ -2051,7 +2041,7 @@
                 <w:noProof/>
                 <w:webHidden/>
               </w:rPr>
-              <w:t>13</w:t>
+              <w:t>17</w:t>
             </w:r>
             <w:r>
               <w:rPr>
@@ -2127,7 +2117,7 @@
               <w:rPr>
                 <w:webHidden/>
               </w:rPr>
-              <w:t>13</w:t>
+              <w:t>17</w:t>
             </w:r>
             <w:r>
               <w:rPr>
@@ -2212,7 +2202,7 @@
                 <w:noProof/>
                 <w:webHidden/>
               </w:rPr>
-              <w:t>13</w:t>
+              <w:t>17</w:t>
             </w:r>
             <w:r>
               <w:rPr>
@@ -2298,7 +2288,7 @@
                 <w:noProof/>
                 <w:webHidden/>
               </w:rPr>
-              <w:t>13</w:t>
+              <w:t>18</w:t>
             </w:r>
             <w:r>
               <w:rPr>
@@ -2384,7 +2374,7 @@
                 <w:noProof/>
                 <w:webHidden/>
               </w:rPr>
-              <w:t>15</w:t>
+              <w:t>19</w:t>
             </w:r>
             <w:r>
               <w:rPr>
@@ -2460,7 +2450,7 @@
               <w:rPr>
                 <w:webHidden/>
               </w:rPr>
-              <w:t>15</w:t>
+              <w:t>19</w:t>
             </w:r>
             <w:r>
               <w:rPr>
@@ -2535,7 +2525,7 @@
               <w:rPr>
                 <w:webHidden/>
               </w:rPr>
-              <w:t>16</w:t>
+              <w:t>20</w:t>
             </w:r>
             <w:r>
               <w:rPr>
@@ -2620,7 +2610,7 @@
                 <w:noProof/>
                 <w:webHidden/>
               </w:rPr>
-              <w:t>16</w:t>
+              <w:t>20</w:t>
             </w:r>
             <w:r>
               <w:rPr>
@@ -2706,7 +2696,7 @@
                 <w:noProof/>
                 <w:webHidden/>
               </w:rPr>
-              <w:t>16</w:t>
+              <w:t>20</w:t>
             </w:r>
             <w:r>
               <w:rPr>
@@ -2792,7 +2782,7 @@
                 <w:noProof/>
                 <w:webHidden/>
               </w:rPr>
-              <w:t>16</w:t>
+              <w:t>21</w:t>
             </w:r>
             <w:r>
               <w:rPr>
@@ -2878,7 +2868,7 @@
                 <w:noProof/>
                 <w:webHidden/>
               </w:rPr>
-              <w:t>17</w:t>
+              <w:t>22</w:t>
             </w:r>
             <w:r>
               <w:rPr>
@@ -2964,7 +2954,7 @@
                 <w:noProof/>
                 <w:webHidden/>
               </w:rPr>
-              <w:t>17</w:t>
+              <w:t>22</w:t>
             </w:r>
             <w:r>
               <w:rPr>
@@ -3050,7 +3040,7 @@
                 <w:noProof/>
                 <w:webHidden/>
               </w:rPr>
-              <w:t>17</w:t>
+              <w:t>22</w:t>
             </w:r>
             <w:r>
               <w:rPr>
@@ -3127,15 +3117,7 @@
         <w:t xml:space="preserve"> La deuxième fonctionnalité est un calendrier permettant d’enregistrer les aliments consommés quotidiennement par l’utilisateur afin de calculer le total des calories et des macronutriments journaliers. Toutes ces informations sur les différents aliments absorbés seront accessibles grâce à une API publique.</w:t>
       </w:r>
       <w:r>
-        <w:t xml:space="preserve"> L’application doit être développée avec l’aide d’un </w:t>
-      </w:r>
-      <w:proofErr w:type="spellStart"/>
-      <w:r>
-        <w:t>framework</w:t>
-      </w:r>
-      <w:proofErr w:type="spellEnd"/>
-      <w:r>
-        <w:t xml:space="preserve"> PHP et avoir une structure de type MVC.</w:t>
+        <w:t xml:space="preserve"> L’application doit être développée avec l’aide d’un framework PHP et avoir une structure de type MVC.</w:t>
       </w:r>
     </w:p>
     <w:p>
@@ -3336,15 +3318,7 @@
         <w:t xml:space="preserve">. La partie analyse correspond </w:t>
       </w:r>
       <w:r>
-        <w:t xml:space="preserve">au travail préliminaire à réaliser avant de se lancer dans la conception comme l’analyse du </w:t>
-      </w:r>
-      <w:proofErr w:type="spellStart"/>
-      <w:r>
-        <w:t>framework</w:t>
-      </w:r>
-      <w:proofErr w:type="spellEnd"/>
-      <w:r>
-        <w:t xml:space="preserve"> à utiliser ou encore l’API recommandée dans le cahier des charges</w:t>
+        <w:t>au travail préliminaire à réaliser avant de se lancer dans la conception comme l’analyse du framework à utiliser ou encore l’API recommandée dans le cahier des charges</w:t>
       </w:r>
       <w:r>
         <w:t xml:space="preserve">. Après la partie analyse, j’ai réalisé la conception </w:t>
@@ -3356,15 +3330,7 @@
         <w:t xml:space="preserve">mon application </w:t>
       </w:r>
       <w:r>
-        <w:t xml:space="preserve">grâce à un </w:t>
-      </w:r>
-      <w:proofErr w:type="spellStart"/>
-      <w:r>
-        <w:t>moodboard</w:t>
-      </w:r>
-      <w:proofErr w:type="spellEnd"/>
-      <w:r>
-        <w:t>, une maquette, un modèle conceptuel de données et un modèle logique de données</w:t>
+        <w:t>grâce à un moodboard, une maquette, un modèle conceptuel de données et un modèle logique de données</w:t>
       </w:r>
       <w:r>
         <w:t>.</w:t>
@@ -3396,15 +3362,7 @@
     </w:p>
     <w:p>
       <w:r>
-        <w:t xml:space="preserve">Les objectifs fixés dans le cahier des charges par le chef de projet et les experts sont de réaliser un site web avec l’utilisation d’un </w:t>
-      </w:r>
-      <w:proofErr w:type="spellStart"/>
-      <w:r>
-        <w:t>framework</w:t>
-      </w:r>
-      <w:proofErr w:type="spellEnd"/>
-      <w:r>
-        <w:t xml:space="preserve"> PHP. L’application web doit également avoir plusieurs fonctionnalités telles qu’un authentificateur sécurisé, un calculateur d’indice de masse corporelle montrant l’évolution du poids des utilisateurs grâce à un graphique et un calendrier permettant de contrôler son alimentation utilisant une API publique.</w:t>
+        <w:t>Les objectifs fixés dans le cahier des charges par le chef de projet et les experts sont de réaliser un site web avec l’utilisation d’un framework PHP. L’application web doit également avoir plusieurs fonctionnalités telles qu’un authentificateur sécurisé, un calculateur d’indice de masse corporelle montrant l’évolution du poids des utilisateurs grâce à un graphique et un calendrier permettant de contrôler son alimentation utilisant une API publique.</w:t>
       </w:r>
     </w:p>
     <w:p>
@@ -3418,15 +3376,7 @@
         </w:sectPr>
       </w:pPr>
       <w:r>
-        <w:t xml:space="preserve">Personnellement l’objectif principal que j’aimerais atteindre à la fin de ce travail est la maîtrise d’un </w:t>
-      </w:r>
-      <w:proofErr w:type="spellStart"/>
-      <w:r>
-        <w:t>framework</w:t>
-      </w:r>
-      <w:proofErr w:type="spellEnd"/>
-      <w:r>
-        <w:t xml:space="preserve"> PHP car je pense que cela pourrait peser dans la balance dans la recherche d’un futur emploi dans le développement web.</w:t>
+        <w:t>Personnellement l’objectif principal que j’aimerais atteindre à la fin de ce travail est la maîtrise d’un framework PHP car je pense que cela pourrait peser dans la balance dans la recherche d’un futur emploi dans le développement web.</w:t>
       </w:r>
     </w:p>
     <w:p>
@@ -3714,15 +3664,7 @@
     </w:p>
     <w:p>
       <w:r>
-        <w:t xml:space="preserve">Le MLD a été réalisé à l’aide de MySQL </w:t>
-      </w:r>
-      <w:proofErr w:type="spellStart"/>
-      <w:r>
-        <w:t>Workbench</w:t>
-      </w:r>
-      <w:proofErr w:type="spellEnd"/>
-      <w:r>
-        <w:t xml:space="preserve"> </w:t>
+        <w:t xml:space="preserve">Le MLD a été réalisé à l’aide de MySQL Workbench </w:t>
       </w:r>
       <w:r>
         <w:t>afin de pouvoir générer automatiquement le script de création de la base de données</w:t>
@@ -3803,23 +3745,7 @@
     </w:p>
     <w:p>
       <w:r>
-        <w:t>Voici ci-dessus le script de création de la base de données « </w:t>
-      </w:r>
-      <w:proofErr w:type="spellStart"/>
-      <w:r>
-        <w:t>infofit</w:t>
-      </w:r>
-      <w:proofErr w:type="spellEnd"/>
-      <w:r>
-        <w:t xml:space="preserve"> » également accessible dans mon dépôt </w:t>
-      </w:r>
-      <w:proofErr w:type="spellStart"/>
-      <w:r>
-        <w:t>github</w:t>
-      </w:r>
-      <w:proofErr w:type="spellEnd"/>
-      <w:r>
-        <w:t xml:space="preserve"> personnel (</w:t>
+        <w:t>Voici ci-dessus le script de création de la base de données « infofit » également accessible dans mon dépôt github personnel (</w:t>
       </w:r>
       <w:hyperlink r:id="rId27" w:history="1">
         <w:r>
@@ -3842,34 +3768,10 @@
         <w:t>û ajouter</w:t>
       </w:r>
       <w:r>
-        <w:t xml:space="preserve"> à chaque table un attribut « </w:t>
-      </w:r>
-      <w:proofErr w:type="spellStart"/>
-      <w:r>
-        <w:t>updated_at</w:t>
-      </w:r>
-      <w:proofErr w:type="spellEnd"/>
-      <w:r>
-        <w:t> » et un attribut « </w:t>
-      </w:r>
-      <w:proofErr w:type="spellStart"/>
-      <w:r>
-        <w:t>created_at</w:t>
-      </w:r>
-      <w:proofErr w:type="spellEnd"/>
-      <w:r>
-        <w:t> »</w:t>
-      </w:r>
-      <w:r>
-        <w:t xml:space="preserve"> au format « </w:t>
-      </w:r>
-      <w:proofErr w:type="spellStart"/>
-      <w:r>
-        <w:t>timestamp</w:t>
-      </w:r>
-      <w:proofErr w:type="spellEnd"/>
-      <w:r>
-        <w:t> »</w:t>
+        <w:t xml:space="preserve"> à chaque table un attribut « updated_at » et un attribut « created_at »</w:t>
+      </w:r>
+      <w:r>
+        <w:t xml:space="preserve"> au format « timestamp »</w:t>
       </w:r>
       <w:r>
         <w:t xml:space="preserve"> afin que je puisse insérer </w:t>
@@ -3881,15 +3783,7 @@
         <w:t>dans la DB</w:t>
       </w:r>
       <w:r>
-        <w:t xml:space="preserve"> grâce à mon application car </w:t>
-      </w:r>
-      <w:proofErr w:type="spellStart"/>
-      <w:r>
-        <w:t>Laravel</w:t>
-      </w:r>
-      <w:proofErr w:type="spellEnd"/>
-      <w:r>
-        <w:t xml:space="preserve"> </w:t>
+        <w:t xml:space="preserve"> grâce à mon application car Laravel </w:t>
       </w:r>
       <w:r>
         <w:t>l’exigeait</w:t>
@@ -3898,43 +3792,17 @@
         <w:t xml:space="preserve">. </w:t>
       </w:r>
       <w:r>
-        <w:t>J’ai également modifié le type des attributs « kcal_100g », « carbohydrates_100g », « lipids_100g » et « proteins_100g » de la table « </w:t>
-      </w:r>
-      <w:proofErr w:type="spellStart"/>
-      <w:r>
-        <w:t>foodstuffs</w:t>
-      </w:r>
-      <w:proofErr w:type="spellEnd"/>
-      <w:r>
-        <w:t> » en « </w:t>
-      </w:r>
-      <w:proofErr w:type="spellStart"/>
-      <w:r>
-        <w:t>float</w:t>
-      </w:r>
-      <w:proofErr w:type="spellEnd"/>
-      <w:r>
-        <w:t xml:space="preserve"> » car j’ai remarqué que les données retournées par l’API Open Food </w:t>
-      </w:r>
-      <w:proofErr w:type="spellStart"/>
-      <w:r>
-        <w:t>Facts</w:t>
-      </w:r>
-      <w:proofErr w:type="spellEnd"/>
-      <w:r>
-        <w:t xml:space="preserve"> étaient parfois des nombres à virgules et posaient des problèmes pour l’insertion des données.</w:t>
+        <w:t>J’ai également modifié le type des attributs « kcal_100g », « carbohydrates_100g », « lipids_100g » et « proteins_100g » de la table « foodstuffs » en « float » car j’ai remarqué que les données retournées par l’API Open Food Facts étaient parfois des nombres à virgules et posaient des problèmes pour l’insertion des données.</w:t>
       </w:r>
     </w:p>
     <w:p>
       <w:pPr>
         <w:pStyle w:val="Titre3"/>
       </w:pPr>
-      <w:proofErr w:type="spellStart"/>
       <w:r>
         <w:lastRenderedPageBreak/>
         <w:t>Moodboard</w:t>
       </w:r>
-      <w:proofErr w:type="spellEnd"/>
     </w:p>
     <w:p>
       <w:pPr>
@@ -4000,23 +3868,7 @@
     </w:p>
     <w:p>
       <w:r>
-        <w:t xml:space="preserve">Le </w:t>
-      </w:r>
-      <w:proofErr w:type="spellStart"/>
-      <w:r>
-        <w:t>moodboard</w:t>
-      </w:r>
-      <w:proofErr w:type="spellEnd"/>
-      <w:r>
-        <w:t xml:space="preserve"> a été réalisé à l’aide de </w:t>
-      </w:r>
-      <w:proofErr w:type="spellStart"/>
-      <w:r>
-        <w:t>photoshop</w:t>
-      </w:r>
-      <w:proofErr w:type="spellEnd"/>
-      <w:r>
-        <w:t>.</w:t>
+        <w:t>Le moodboard a été réalisé à l’aide de photoshop.</w:t>
       </w:r>
       <w:r>
         <w:t xml:space="preserve"> Il a principalement servi de croquis pour </w:t>
@@ -4380,15 +4232,7 @@
         <w:t xml:space="preserve">Ces maquettes m’ont servi de base tout au long de l’implémentation de mon application, cependant </w:t>
       </w:r>
       <w:r>
-        <w:t xml:space="preserve">dans la réalisation de certaines fonctionnalités, je me suis rendu compte que je ne pouvais pas copier la maquette complètement. Par exemple, la page sur l’indice de masse corporelle ne ressemble pas à la maquette car j’avais tout d’abord oublié d’y ajouter le graphique d’évolution du poids, puis j’ai également réalisé que mon envie d’implémenter un </w:t>
-      </w:r>
-      <w:proofErr w:type="spellStart"/>
-      <w:r>
-        <w:t>slider</w:t>
-      </w:r>
-      <w:proofErr w:type="spellEnd"/>
-      <w:r>
-        <w:t>, qui n’était pas mentionner dans mon cahier des charges, allait me demander trop de temps.</w:t>
+        <w:t>dans la réalisation de certaines fonctionnalités, je me suis rendu compte que je ne pouvais pas copier la maquette complètement. Par exemple, la page sur l’indice de masse corporelle ne ressemble pas à la maquette car j’avais tout d’abord oublié d’y ajouter le graphique d’évolution du poids, puis j’ai également réalisé que mon envie d’implémenter un slider, qui n’était pas mentionner dans mon cahier des charges, allait me demander trop de temps.</w:t>
       </w:r>
     </w:p>
     <w:p>
@@ -4480,47 +4324,7 @@
     </w:p>
     <w:p>
       <w:r>
-        <w:t xml:space="preserve">Le risque technique principal est l’apprentissage d’un nouveau </w:t>
-      </w:r>
-      <w:proofErr w:type="spellStart"/>
-      <w:r>
-        <w:t>framework</w:t>
-      </w:r>
-      <w:proofErr w:type="spellEnd"/>
-      <w:r>
-        <w:t xml:space="preserve">. En effet, j’ai choisi de réalisé mon site web avec le </w:t>
-      </w:r>
-      <w:proofErr w:type="spellStart"/>
-      <w:r>
-        <w:t>framework</w:t>
-      </w:r>
-      <w:proofErr w:type="spellEnd"/>
-      <w:r>
-        <w:t xml:space="preserve"> PHP </w:t>
-      </w:r>
-      <w:proofErr w:type="spellStart"/>
-      <w:r>
-        <w:t>Laravel</w:t>
-      </w:r>
-      <w:proofErr w:type="spellEnd"/>
-      <w:r>
-        <w:t xml:space="preserve"> avec lequel je n’avais encore jamais travaillé. L’apprentissage de l’utilisation d’un tel outil est assez fastidieux et demande beaucoup de temps. Sachant que le temps est une denrée précieuse dans le TPI, il va s’en dire que je prends un paris osé en partant sur cette voie. L’une des raisons qui m’a orienté sur cette décision est que l’un de mes camarades de classe, Pablo </w:t>
-      </w:r>
-      <w:proofErr w:type="spellStart"/>
-      <w:r>
-        <w:t>Zubieta</w:t>
-      </w:r>
-      <w:proofErr w:type="spellEnd"/>
-      <w:r>
-        <w:t xml:space="preserve">, avait déjà réalisé son projet de pré-TPI avec </w:t>
-      </w:r>
-      <w:proofErr w:type="spellStart"/>
-      <w:r>
-        <w:t>Laravel</w:t>
-      </w:r>
-      <w:proofErr w:type="spellEnd"/>
-      <w:r>
-        <w:t xml:space="preserve"> et me l’a vivement recommandé. Il m’a également fait une présentation de l’outil au début du TPI ce qui n’a fait que renforcer mon choix.</w:t>
+        <w:t>Le risque technique principal est l’apprentissage d’un nouveau framework. En effet, j’ai choisi de réalisé mon site web avec le framework PHP Laravel avec lequel je n’avais encore jamais travaillé. L’apprentissage de l’utilisation d’un tel outil est assez fastidieux et demande beaucoup de temps. Sachant que le temps est une denrée précieuse dans le TPI, il va s’en dire que je prends un paris osé en partant sur cette voie. L’une des raisons qui m’a orienté sur cette décision est que l’un de mes camarades de classe, Pablo Zubieta, avait déjà réalisé son projet de pré-TPI avec Laravel et me l’a vivement recommandé. Il m’a également fait une présentation de l’outil au début du TPI ce qui n’a fait que renforcer mon choix.</w:t>
       </w:r>
     </w:p>
     <w:p>
@@ -4647,96 +4451,33 @@
     <w:p>
       <w:r>
         <w:lastRenderedPageBreak/>
-        <w:t>Vous trouverez ci-dessus une capture d’écran du dossier de mon application « </w:t>
-      </w:r>
-      <w:proofErr w:type="spellStart"/>
-      <w:r>
-        <w:t>InfoFit</w:t>
-      </w:r>
-      <w:proofErr w:type="spellEnd"/>
-      <w:r>
-        <w:t> » avec les principaux dossiers et fichiers visibles.</w:t>
+        <w:t>Vous trouverez ci-dessus une capture d’écran du dossier de mon application « InfoFit » avec les principaux dossiers et fichiers visibles.</w:t>
       </w:r>
     </w:p>
     <w:p>
       <w:r>
-        <w:t xml:space="preserve">Tout d’abord, le dossier </w:t>
-      </w:r>
-      <w:proofErr w:type="spellStart"/>
-      <w:r>
-        <w:t>InfoFit</w:t>
-      </w:r>
-      <w:proofErr w:type="spellEnd"/>
-      <w:r>
-        <w:t>\</w:t>
-      </w:r>
-      <w:proofErr w:type="spellStart"/>
-      <w:r>
-        <w:t>resou</w:t>
-      </w:r>
-      <w:bookmarkStart w:id="39" w:name="_GoBack"/>
-      <w:bookmarkEnd w:id="39"/>
-      <w:r>
-        <w:t>rces</w:t>
-      </w:r>
-      <w:proofErr w:type="spellEnd"/>
-      <w:r>
-        <w:t>\</w:t>
-      </w:r>
-      <w:proofErr w:type="spellStart"/>
+        <w:t>Tout d’abord, le dossier InfoFit\resources\</w:t>
+      </w:r>
       <w:r>
         <w:rPr>
           <w:b/>
         </w:rPr>
         <w:t>views</w:t>
       </w:r>
-      <w:proofErr w:type="spellEnd"/>
       <w:r>
         <w:t xml:space="preserve"> contient tous les fichiers impactant le front end du site web.</w:t>
       </w:r>
       <w:r>
-        <w:t xml:space="preserve"> Il contient par exemple le gabarit (</w:t>
-      </w:r>
-      <w:proofErr w:type="spellStart"/>
-      <w:r>
-        <w:t>layout.blade.php</w:t>
-      </w:r>
-      <w:proofErr w:type="spellEnd"/>
-      <w:r>
-        <w:t xml:space="preserve">) qui affiche le header et le </w:t>
-      </w:r>
-      <w:proofErr w:type="spellStart"/>
-      <w:r>
-        <w:t>footer</w:t>
-      </w:r>
-      <w:proofErr w:type="spellEnd"/>
-      <w:r>
-        <w:t xml:space="preserve"> de chaque page du site. Le reste des fichiers de ce dossier sont les différentes pages du site comme la page d’accueil</w:t>
-      </w:r>
-      <w:r>
-        <w:t xml:space="preserve"> (</w:t>
-      </w:r>
-      <w:proofErr w:type="spellStart"/>
-      <w:r>
-        <w:t>home.blade.php</w:t>
-      </w:r>
-      <w:proofErr w:type="spellEnd"/>
-      <w:r>
-        <w:t>)</w:t>
+        <w:t xml:space="preserve"> Il contient par exemple le gabarit (layout.blade.php) qui affiche le header et le footer de chaque page du site. Le reste des fichiers de ce dossier sont les différentes pages du site comme la page d’accueil</w:t>
+      </w:r>
+      <w:r>
+        <w:t xml:space="preserve"> (home.blade.php)</w:t>
       </w:r>
       <w:r>
         <w:t xml:space="preserve"> ou encore la page d’enregistrement d’un utilisateur</w:t>
       </w:r>
       <w:r>
-        <w:t xml:space="preserve"> (</w:t>
-      </w:r>
-      <w:proofErr w:type="spellStart"/>
-      <w:r>
-        <w:t>register.blade.php</w:t>
-      </w:r>
-      <w:proofErr w:type="spellEnd"/>
-      <w:r>
-        <w:t>)</w:t>
+        <w:t xml:space="preserve"> (register.blade.php)</w:t>
       </w:r>
       <w:r>
         <w:t>. Ces fichiers sont principalement composés de code en HTML et CSS avec un peu de JavaScript et de PHP. C</w:t>
@@ -4760,61 +4501,19 @@
         <w:t>charts.css</w:t>
       </w:r>
       <w:r>
-        <w:t xml:space="preserve"> du dossier </w:t>
-      </w:r>
-      <w:proofErr w:type="spellStart"/>
-      <w:r>
-        <w:t>InfoFit</w:t>
-      </w:r>
-      <w:proofErr w:type="spellEnd"/>
-      <w:r>
-        <w:t>\public\</w:t>
-      </w:r>
-      <w:proofErr w:type="spellStart"/>
-      <w:r>
-        <w:t>css</w:t>
-      </w:r>
-      <w:proofErr w:type="spellEnd"/>
-      <w:r>
-        <w:t xml:space="preserve">. Les images, donc le logo et les différentes icônes, sont quant à elles contenues dans le dossier </w:t>
-      </w:r>
-      <w:proofErr w:type="spellStart"/>
-      <w:r>
-        <w:t>InfoFit</w:t>
-      </w:r>
-      <w:proofErr w:type="spellEnd"/>
-      <w:r>
-        <w:t>\public\</w:t>
-      </w:r>
-      <w:proofErr w:type="spellStart"/>
-      <w:r>
-        <w:t>assets</w:t>
-      </w:r>
-      <w:proofErr w:type="spellEnd"/>
-      <w:r>
-        <w:t>.</w:t>
+        <w:t xml:space="preserve"> du dossier InfoFit\public\css. Les images, donc le logo et les différentes icônes, sont quant à elles contenues dans le dossier InfoFit\public\assets.</w:t>
       </w:r>
     </w:p>
     <w:p>
       <w:r>
-        <w:t xml:space="preserve">Un autre fichier important est le fichier </w:t>
-      </w:r>
-      <w:proofErr w:type="spellStart"/>
-      <w:r>
-        <w:t>InfoFit</w:t>
-      </w:r>
-      <w:proofErr w:type="spellEnd"/>
-      <w:r>
-        <w:t>\routes\</w:t>
-      </w:r>
-      <w:proofErr w:type="spellStart"/>
+        <w:t>Un autre fichier important est le fichier InfoFit\routes\</w:t>
+      </w:r>
       <w:r>
         <w:rPr>
           <w:b/>
         </w:rPr>
         <w:t>web.php</w:t>
       </w:r>
-      <w:proofErr w:type="spellEnd"/>
       <w:r>
         <w:t xml:space="preserve"> car il contient toutes les routes de l’application, c’est-à-dire qu’il permet de faire le lien entre toutes ces vues et permet la transmission de données d’une page à l’autre.</w:t>
       </w:r>
@@ -4823,20 +4522,20 @@
       <w:pPr>
         <w:pStyle w:val="Titre2"/>
       </w:pPr>
-      <w:bookmarkStart w:id="40" w:name="_Toc25553321"/>
-      <w:bookmarkStart w:id="41" w:name="_Toc71691025"/>
-      <w:bookmarkStart w:id="42" w:name="_Toc499021844"/>
-      <w:bookmarkStart w:id="43" w:name="_Toc134091554"/>
+      <w:bookmarkStart w:id="39" w:name="_Toc25553321"/>
+      <w:bookmarkStart w:id="40" w:name="_Toc71691025"/>
+      <w:bookmarkStart w:id="41" w:name="_Toc499021844"/>
+      <w:bookmarkStart w:id="42" w:name="_Toc134091554"/>
       <w:r>
         <w:t>Description des test</w:t>
       </w:r>
+      <w:bookmarkEnd w:id="39"/>
+      <w:r>
+        <w:t>s effectués</w:t>
+      </w:r>
       <w:bookmarkEnd w:id="40"/>
-      <w:r>
-        <w:t>s effectués</w:t>
-      </w:r>
       <w:bookmarkEnd w:id="41"/>
       <w:bookmarkEnd w:id="42"/>
-      <w:bookmarkEnd w:id="43"/>
     </w:p>
     <w:tbl>
       <w:tblPr>
@@ -4865,9 +4564,9 @@
             <w:pPr>
               <w:jc w:val="center"/>
             </w:pPr>
-            <w:bookmarkStart w:id="44" w:name="_Toc25553322"/>
-            <w:bookmarkStart w:id="45" w:name="_Toc71691026"/>
-            <w:bookmarkStart w:id="46" w:name="_Toc499021845"/>
+            <w:bookmarkStart w:id="43" w:name="_Toc25553322"/>
+            <w:bookmarkStart w:id="44" w:name="_Toc71691026"/>
+            <w:bookmarkStart w:id="45" w:name="_Toc499021845"/>
             <w:r>
               <w:t>Date</w:t>
             </w:r>
@@ -6780,17 +6479,17 @@
       <w:pPr>
         <w:pStyle w:val="Titre2"/>
       </w:pPr>
-      <w:bookmarkStart w:id="47" w:name="_Toc134091555"/>
+      <w:bookmarkStart w:id="46" w:name="_Toc134091555"/>
       <w:r>
         <w:t xml:space="preserve">Erreurs </w:t>
       </w:r>
+      <w:bookmarkEnd w:id="43"/>
+      <w:r>
+        <w:t>restantes</w:t>
+      </w:r>
       <w:bookmarkEnd w:id="44"/>
-      <w:r>
-        <w:t>restantes</w:t>
-      </w:r>
       <w:bookmarkEnd w:id="45"/>
       <w:bookmarkEnd w:id="46"/>
-      <w:bookmarkEnd w:id="47"/>
     </w:p>
     <w:p/>
     <w:p>
@@ -6805,20 +6504,20 @@
       <w:pPr>
         <w:pStyle w:val="Titre1"/>
       </w:pPr>
-      <w:bookmarkStart w:id="48" w:name="_Toc25553328"/>
-      <w:bookmarkStart w:id="49" w:name="_Toc71703263"/>
-      <w:bookmarkStart w:id="50" w:name="_Toc499021847"/>
-      <w:bookmarkStart w:id="51" w:name="_Toc134091556"/>
+      <w:bookmarkStart w:id="47" w:name="_Toc25553328"/>
+      <w:bookmarkStart w:id="48" w:name="_Toc71703263"/>
+      <w:bookmarkStart w:id="49" w:name="_Toc499021847"/>
+      <w:bookmarkStart w:id="50" w:name="_Toc134091556"/>
       <w:r>
         <w:t>C</w:t>
       </w:r>
+      <w:bookmarkEnd w:id="47"/>
       <w:bookmarkEnd w:id="48"/>
+      <w:r>
+        <w:t>onclusions</w:t>
+      </w:r>
       <w:bookmarkEnd w:id="49"/>
-      <w:r>
-        <w:t>onclusions</w:t>
-      </w:r>
       <w:bookmarkEnd w:id="50"/>
-      <w:bookmarkEnd w:id="51"/>
     </w:p>
     <w:p>
       <w:pPr>
@@ -6837,28 +6536,32 @@
       <w:pPr>
         <w:pStyle w:val="Titre1"/>
       </w:pPr>
-      <w:bookmarkStart w:id="52" w:name="_Toc71703264"/>
-      <w:bookmarkStart w:id="53" w:name="_Toc499021848"/>
-      <w:bookmarkStart w:id="54" w:name="_Toc134091557"/>
+      <w:bookmarkStart w:id="51" w:name="_Toc71703264"/>
+      <w:bookmarkStart w:id="52" w:name="_Toc499021848"/>
+      <w:bookmarkStart w:id="53" w:name="_Toc134091557"/>
       <w:r>
         <w:lastRenderedPageBreak/>
         <w:t>A</w:t>
       </w:r>
+      <w:bookmarkEnd w:id="51"/>
+      <w:r>
+        <w:t>nnexes</w:t>
+      </w:r>
       <w:bookmarkEnd w:id="52"/>
-      <w:r>
-        <w:t>nnexes</w:t>
-      </w:r>
       <w:bookmarkEnd w:id="53"/>
+    </w:p>
+    <w:p>
+      <w:pPr>
+        <w:pStyle w:val="Titre2"/>
+      </w:pPr>
+      <w:bookmarkStart w:id="54" w:name="_Toc134091558"/>
+      <w:r>
+        <w:t>Cahier des charges</w:t>
+      </w:r>
       <w:bookmarkEnd w:id="54"/>
     </w:p>
     <w:p>
-      <w:pPr>
-        <w:pStyle w:val="Titre2"/>
-      </w:pPr>
-      <w:bookmarkStart w:id="55" w:name="_Toc134091558"/>
-      <w:r>
-        <w:t>Cahier des charges</w:t>
-      </w:r>
+      <w:bookmarkStart w:id="55" w:name="_GoBack"/>
       <w:bookmarkEnd w:id="55"/>
     </w:p>
     <w:p>
@@ -7656,15 +7359,7 @@
     </w:p>
     <w:p>
       <w:r>
-        <w:t xml:space="preserve">Site </w:t>
-      </w:r>
-      <w:proofErr w:type="spellStart"/>
-      <w:r>
-        <w:t>Yii</w:t>
-      </w:r>
-      <w:proofErr w:type="spellEnd"/>
-      <w:r>
-        <w:t xml:space="preserve"> Framework </w:t>
+        <w:t xml:space="preserve">Site Yii Framework </w:t>
       </w:r>
       <w:r>
         <w:t xml:space="preserve">: </w:t>
@@ -7691,15 +7386,7 @@
     </w:p>
     <w:p>
       <w:r>
-        <w:t xml:space="preserve">Site </w:t>
-      </w:r>
-      <w:proofErr w:type="spellStart"/>
-      <w:r>
-        <w:t>Laravel</w:t>
-      </w:r>
-      <w:proofErr w:type="spellEnd"/>
-      <w:r>
-        <w:t> :</w:t>
+        <w:t>Site Laravel :</w:t>
       </w:r>
     </w:p>
     <w:p>
@@ -7740,16 +7427,8 @@
         <w:rPr>
           <w:lang w:val="fr-CH"/>
         </w:rPr>
-        <w:t xml:space="preserve">Site Open Food </w:t>
-      </w:r>
-      <w:proofErr w:type="spellStart"/>
-      <w:r>
-        <w:rPr>
-          <w:lang w:val="fr-CH"/>
-        </w:rPr>
-        <w:t>Facts</w:t>
-      </w:r>
-      <w:proofErr w:type="spellEnd"/>
+        <w:t>Site Open Food Facts</w:t>
+      </w:r>
       <w:r>
         <w:rPr>
           <w:lang w:val="fr-CH"/>
@@ -7772,13 +7451,8 @@
     </w:p>
     <w:p>
       <w:r>
-        <w:t xml:space="preserve">Site </w:t>
-      </w:r>
-      <w:proofErr w:type="spellStart"/>
-      <w:r>
-        <w:t>MyFitnessPal</w:t>
-      </w:r>
-      <w:proofErr w:type="spellEnd"/>
+        <w:t>Site MyFitnessPal</w:t>
+      </w:r>
       <w:r>
         <w:t> :</w:t>
       </w:r>
@@ -7899,15 +7573,7 @@
     </w:p>
     <w:p>
       <w:r>
-        <w:t xml:space="preserve">Liens pour </w:t>
-      </w:r>
-      <w:proofErr w:type="spellStart"/>
-      <w:r>
-        <w:t>templates</w:t>
-      </w:r>
-      <w:proofErr w:type="spellEnd"/>
-      <w:r>
-        <w:t xml:space="preserve"> HTML/CSS : </w:t>
+        <w:t xml:space="preserve">Liens pour templates HTML/CSS : </w:t>
       </w:r>
     </w:p>
     <w:p>
@@ -8022,15 +7688,7 @@
           </w:tcPr>
           <w:p>
             <w:r>
-              <w:t xml:space="preserve">Application </w:t>
-            </w:r>
-            <w:proofErr w:type="spellStart"/>
-            <w:r>
-              <w:t>Programming</w:t>
-            </w:r>
-            <w:proofErr w:type="spellEnd"/>
-            <w:r>
-              <w:t xml:space="preserve"> Interface est un ensemble de composants logiciels facilitant le développement d’application.</w:t>
+              <w:t>Application Programming Interface est un ensemble de composants logiciels facilitant le développement d’application.</w:t>
             </w:r>
           </w:p>
         </w:tc>
@@ -8052,23 +7710,7 @@
           </w:tcPr>
           <w:p>
             <w:r>
-              <w:t>Acronyme pour « </w:t>
-            </w:r>
-            <w:proofErr w:type="spellStart"/>
-            <w:r>
-              <w:t>Create</w:t>
-            </w:r>
-            <w:proofErr w:type="spellEnd"/>
-            <w:r>
-              <w:t xml:space="preserve"> Read Update </w:t>
-            </w:r>
-            <w:proofErr w:type="spellStart"/>
-            <w:r>
-              <w:t>Delete</w:t>
-            </w:r>
-            <w:proofErr w:type="spellEnd"/>
-            <w:r>
-              <w:t> » représentant la relation entre la base de données et l’application.</w:t>
+              <w:t>Acronyme pour « Create Read Update Delete » représentant la relation entre la base de données et l’application.</w:t>
             </w:r>
           </w:p>
         </w:tc>
@@ -8089,29 +7731,8 @@
             <w:tcW w:w="7080" w:type="dxa"/>
           </w:tcPr>
           <w:p>
-            <w:proofErr w:type="spellStart"/>
-            <w:r>
-              <w:t>Cascading</w:t>
-            </w:r>
-            <w:proofErr w:type="spellEnd"/>
-            <w:r>
-              <w:t xml:space="preserve"> Style </w:t>
-            </w:r>
-            <w:proofErr w:type="spellStart"/>
-            <w:r>
-              <w:t>Sheets</w:t>
-            </w:r>
-            <w:proofErr w:type="spellEnd"/>
-            <w:r>
-              <w:t xml:space="preserve"> est </w:t>
-            </w:r>
-            <w:proofErr w:type="spellStart"/>
-            <w:r>
-              <w:t>language</w:t>
-            </w:r>
-            <w:proofErr w:type="spellEnd"/>
-            <w:r>
-              <w:t xml:space="preserve"> de programmation utile à la mise en page d’un site web.</w:t>
+            <w:r>
+              <w:t>Cascading Style Sheets est language de programmation utile à la mise en page d’un site web.</w:t>
             </w:r>
           </w:p>
         </w:tc>
@@ -8132,13 +7753,8 @@
             <w:tcW w:w="7080" w:type="dxa"/>
           </w:tcPr>
           <w:p>
-            <w:proofErr w:type="spellStart"/>
-            <w:r>
-              <w:t>Database</w:t>
-            </w:r>
-            <w:proofErr w:type="spellEnd"/>
-            <w:r>
-              <w:t xml:space="preserve"> ou base de données</w:t>
+            <w:r>
+              <w:t>Database ou base de données</w:t>
             </w:r>
           </w:p>
         </w:tc>
@@ -8203,29 +7819,8 @@
             <w:tcW w:w="7080" w:type="dxa"/>
           </w:tcPr>
           <w:p>
-            <w:proofErr w:type="spellStart"/>
-            <w:r>
-              <w:t>Hypertext</w:t>
-            </w:r>
-            <w:proofErr w:type="spellEnd"/>
-            <w:r>
-              <w:t xml:space="preserve"> </w:t>
-            </w:r>
-            <w:proofErr w:type="spellStart"/>
-            <w:r>
-              <w:t>Markup</w:t>
-            </w:r>
-            <w:proofErr w:type="spellEnd"/>
-            <w:r>
-              <w:t xml:space="preserve"> </w:t>
-            </w:r>
-            <w:proofErr w:type="spellStart"/>
-            <w:r>
-              <w:t>Language</w:t>
-            </w:r>
-            <w:proofErr w:type="spellEnd"/>
-            <w:r>
-              <w:t xml:space="preserve"> est un langage de programmation très utilisé dans le développement web.</w:t>
+            <w:r>
+              <w:t>Hypertext Markup Language est un langage de programmation très utilisé dans le développement web.</w:t>
             </w:r>
           </w:p>
         </w:tc>
@@ -8306,11 +7901,9 @@
             <w:tcW w:w="1980" w:type="dxa"/>
           </w:tcPr>
           <w:p>
-            <w:proofErr w:type="spellStart"/>
             <w:r>
               <w:t>Moodboard</w:t>
             </w:r>
-            <w:proofErr w:type="spellEnd"/>
           </w:p>
         </w:tc>
         <w:tc>
@@ -8341,15 +7934,7 @@
           </w:tcPr>
           <w:p>
             <w:r>
-              <w:t xml:space="preserve">Model </w:t>
-            </w:r>
-            <w:proofErr w:type="spellStart"/>
-            <w:r>
-              <w:t>View</w:t>
-            </w:r>
-            <w:proofErr w:type="spellEnd"/>
-            <w:r>
-              <w:t xml:space="preserve"> Controller est une manière d’organiser la structure d’un projet de développement.</w:t>
+              <w:t>Model View Controller est une manière d’organiser la structure d’un projet de développement.</w:t>
             </w:r>
           </w:p>
         </w:tc>
@@ -8501,18 +8086,8 @@
         <w:szCs w:val="22"/>
         <w:lang w:val="fr-CH"/>
       </w:rPr>
-      <w:t xml:space="preserve">Thierry </w:t>
+      <w:t>Thierry Koetschet</w:t>
     </w:r>
-    <w:proofErr w:type="spellStart"/>
-    <w:r>
-      <w:rPr>
-        <w:sz w:val="22"/>
-        <w:szCs w:val="22"/>
-        <w:lang w:val="fr-CH"/>
-      </w:rPr>
-      <w:t>Koetschet</w:t>
-    </w:r>
-    <w:proofErr w:type="spellEnd"/>
     <w:r>
       <w:rPr>
         <w:sz w:val="22"/>
@@ -8664,18 +8239,8 @@
         <w:szCs w:val="22"/>
         <w:lang w:val="fr-CH"/>
       </w:rPr>
-      <w:t xml:space="preserve">Thierry </w:t>
+      <w:t>Thierry Koetschet</w:t>
     </w:r>
-    <w:proofErr w:type="spellStart"/>
-    <w:r>
-      <w:rPr>
-        <w:sz w:val="22"/>
-        <w:szCs w:val="22"/>
-        <w:lang w:val="fr-CH"/>
-      </w:rPr>
-      <w:t>Koetschet</w:t>
-    </w:r>
-    <w:proofErr w:type="spellEnd"/>
     <w:r>
       <w:rPr>
         <w:sz w:val="22"/>
@@ -8833,18 +8398,8 @@
         <w:szCs w:val="22"/>
         <w:lang w:val="fr-CH"/>
       </w:rPr>
-      <w:t xml:space="preserve">Thierry </w:t>
+      <w:t>Thierry Koetschet</w:t>
     </w:r>
-    <w:proofErr w:type="spellStart"/>
-    <w:r>
-      <w:rPr>
-        <w:sz w:val="22"/>
-        <w:szCs w:val="22"/>
-        <w:lang w:val="fr-CH"/>
-      </w:rPr>
-      <w:t>Koetschet</w:t>
-    </w:r>
-    <w:proofErr w:type="spellEnd"/>
     <w:r>
       <w:rPr>
         <w:sz w:val="22"/>
@@ -8995,25 +8550,7 @@
         <w:i/>
         <w:sz w:val="20"/>
       </w:rPr>
-      <w:t xml:space="preserve">Thierry </w:t>
-    </w:r>
-    <w:proofErr w:type="spellStart"/>
-    <w:r>
-      <w:rPr>
-        <w:rFonts w:ascii="Verdana" w:hAnsi="Verdana"/>
-        <w:i/>
-        <w:sz w:val="20"/>
-      </w:rPr>
-      <w:t>Koetschet</w:t>
-    </w:r>
-    <w:proofErr w:type="spellEnd"/>
-    <w:r>
-      <w:rPr>
-        <w:rFonts w:ascii="Verdana" w:hAnsi="Verdana"/>
-        <w:i/>
-        <w:sz w:val="20"/>
-      </w:rPr>
-      <w:t xml:space="preserve"> – 2023</w:t>
+      <w:t>Thierry Koetschet – 2023</w:t>
     </w:r>
     <w:r>
       <w:rPr>
@@ -9118,7 +8655,7 @@
         <w:noProof/>
         <w:sz w:val="20"/>
       </w:rPr>
-      <w:t>17</w:t>
+      <w:t>22</w:t>
     </w:r>
     <w:r>
       <w:rPr>
@@ -9149,18 +8686,8 @@
         <w:szCs w:val="22"/>
         <w:lang w:val="fr-CH"/>
       </w:rPr>
-      <w:t xml:space="preserve">Thierry </w:t>
+      <w:t>Thierry Koetschet</w:t>
     </w:r>
-    <w:proofErr w:type="spellStart"/>
-    <w:r>
-      <w:rPr>
-        <w:sz w:val="22"/>
-        <w:szCs w:val="22"/>
-        <w:lang w:val="fr-CH"/>
-      </w:rPr>
-      <w:t>Koetschet</w:t>
-    </w:r>
-    <w:proofErr w:type="spellEnd"/>
     <w:r>
       <w:rPr>
         <w:sz w:val="22"/>
@@ -9222,7 +8749,7 @@
         <w:sz w:val="22"/>
         <w:szCs w:val="22"/>
       </w:rPr>
-      <w:t>18</w:t>
+      <w:t>19</w:t>
     </w:r>
     <w:r>
       <w:rPr>
@@ -9312,18 +8839,8 @@
         <w:szCs w:val="22"/>
         <w:lang w:val="fr-CH"/>
       </w:rPr>
-      <w:t xml:space="preserve">Thierry </w:t>
+      <w:t>Thierry Koetschet</w:t>
     </w:r>
-    <w:proofErr w:type="spellStart"/>
-    <w:r>
-      <w:rPr>
-        <w:sz w:val="22"/>
-        <w:szCs w:val="22"/>
-        <w:lang w:val="fr-CH"/>
-      </w:rPr>
-      <w:t>Koetschet</w:t>
-    </w:r>
-    <w:proofErr w:type="spellEnd"/>
     <w:r>
       <w:rPr>
         <w:sz w:val="22"/>
@@ -10196,7 +9713,7 @@
 <w:numbering xmlns:wpc="http://schemas.microsoft.com/office/word/2010/wordprocessingCanvas" xmlns:cx="http://schemas.microsoft.com/office/drawing/2014/chartex" xmlns:cx1="http://schemas.microsoft.com/office/drawing/2015/9/8/chartex" xmlns:mc="http://schemas.openxmlformats.org/markup-compatibility/2006" xmlns:o="urn:schemas-microsoft-com:office:office" xmlns:r="http://schemas.openxmlformats.org/officeDocument/2006/relationships" xmlns:m="http://schemas.openxmlformats.org/officeDocument/2006/math" xmlns:v="urn:schemas-microsoft-com:vml" xmlns:wp14="http://schemas.microsoft.com/office/word/2010/wordprocessingDrawing" xmlns:wp="http://schemas.openxmlformats.org/drawingml/2006/wordprocessingDrawing" xmlns:w10="urn:schemas-microsoft-com:office:word" xmlns:w="http://schemas.openxmlformats.org/wordprocessingml/2006/main" xmlns:w14="http://schemas.microsoft.com/office/word/2010/wordml" xmlns:w15="http://schemas.microsoft.com/office/word/2012/wordml" xmlns:w16se="http://schemas.microsoft.com/office/word/2015/wordml/symex" xmlns:wpg="http://schemas.microsoft.com/office/word/2010/wordprocessingGroup" xmlns:wpi="http://schemas.microsoft.com/office/word/2010/wordprocessingInk" xmlns:wne="http://schemas.microsoft.com/office/word/2006/wordml" xmlns:wps="http://schemas.microsoft.com/office/word/2010/wordprocessingShape" mc:Ignorable="w14 w15 w16se wp14">
   <w:numPicBullet w:numPicBulletId="0">
     <w:pict>
-      <v:shapetype id="_x0000_t75" coordsize="21600,21600" o:spt="75" o:preferrelative="t" path="m@4@5l@4@11@9@11@9@5xe" filled="f" stroked="f">
+      <v:shapetype w14:anchorId="6F44BC2E" id="_x0000_t75" coordsize="21600,21600" o:spt="75" o:preferrelative="t" path="m@4@5l@4@11@9@11@9@5xe" filled="f" stroked="f">
         <v:stroke joinstyle="miter"/>
         <v:formulas>
           <v:f eqn="if lineDrawn pixelLineWidth 0"/>
@@ -10215,7 +9732,7 @@
         <v:path o:extrusionok="f" gradientshapeok="t" o:connecttype="rect"/>
         <o:lock v:ext="edit" aspectratio="t"/>
       </v:shapetype>
-      <v:shape id="_x0000_i1042" type="#_x0000_t75" style="width:11.25pt;height:11.25pt" o:bullet="t">
+      <v:shape id="_x0000_i1027" type="#_x0000_t75" style="width:11.25pt;height:11.25pt" o:bullet="t">
         <v:imagedata r:id="rId1" o:title="BD14753_"/>
       </v:shape>
     </w:pict>
@@ -16294,18 +15811,18 @@
 </file>
 
 <file path=customXml/item2.xml><?xml version="1.0" encoding="utf-8"?>
+<p:properties xmlns:p="http://schemas.microsoft.com/office/2006/metadata/properties" xmlns:xsi="http://www.w3.org/2001/XMLSchema-instance" xmlns:pc="http://schemas.microsoft.com/office/infopath/2007/PartnerControls">
+  <documentManagement/>
+</p:properties>
+</file>
+
+<file path=customXml/item3.xml><?xml version="1.0" encoding="utf-8"?>
 <?mso-contentType ?>
 <FormTemplates xmlns="http://schemas.microsoft.com/sharepoint/v3/contenttype/forms">
   <Display>DocumentLibraryForm</Display>
   <Edit>DocumentLibraryForm</Edit>
   <New>DocumentLibraryForm</New>
 </FormTemplates>
-</file>
-
-<file path=customXml/item3.xml><?xml version="1.0" encoding="utf-8"?>
-<p:properties xmlns:p="http://schemas.microsoft.com/office/2006/metadata/properties" xmlns:xsi="http://www.w3.org/2001/XMLSchema-instance" xmlns:pc="http://schemas.microsoft.com/office/infopath/2007/PartnerControls">
-  <documentManagement/>
-</p:properties>
 </file>
 
 <file path=customXml/item4.xml><?xml version="1.0" encoding="utf-8"?>
@@ -16504,18 +16021,18 @@
 </file>
 
 <file path=customXml/itemProps2.xml><?xml version="1.0" encoding="utf-8"?>
-<ds:datastoreItem xmlns:ds="http://schemas.openxmlformats.org/officeDocument/2006/customXml" ds:itemID="{4C5C1CC8-DD90-4306-B018-E4D74CF9850B}">
+<ds:datastoreItem xmlns:ds="http://schemas.openxmlformats.org/officeDocument/2006/customXml" ds:itemID="{7A60E416-8009-468E-ABF6-A168E6A6FA09}">
   <ds:schemaRefs>
-    <ds:schemaRef ds:uri="http://schemas.microsoft.com/sharepoint/v3/contenttype/forms"/>
+    <ds:schemaRef ds:uri="http://schemas.microsoft.com/office/2006/metadata/properties"/>
+    <ds:schemaRef ds:uri="http://schemas.microsoft.com/office/infopath/2007/PartnerControls"/>
   </ds:schemaRefs>
 </ds:datastoreItem>
 </file>
 
 <file path=customXml/itemProps3.xml><?xml version="1.0" encoding="utf-8"?>
-<ds:datastoreItem xmlns:ds="http://schemas.openxmlformats.org/officeDocument/2006/customXml" ds:itemID="{7A60E416-8009-468E-ABF6-A168E6A6FA09}">
+<ds:datastoreItem xmlns:ds="http://schemas.openxmlformats.org/officeDocument/2006/customXml" ds:itemID="{4C5C1CC8-DD90-4306-B018-E4D74CF9850B}">
   <ds:schemaRefs>
-    <ds:schemaRef ds:uri="http://schemas.microsoft.com/office/2006/metadata/properties"/>
-    <ds:schemaRef ds:uri="http://schemas.microsoft.com/office/infopath/2007/PartnerControls"/>
+    <ds:schemaRef ds:uri="http://schemas.microsoft.com/sharepoint/v3/contenttype/forms"/>
   </ds:schemaRefs>
 </ds:datastoreItem>
 </file>
@@ -16540,7 +16057,7 @@
 </file>
 
 <file path=customXml/itemProps5.xml><?xml version="1.0" encoding="utf-8"?>
-<ds:datastoreItem xmlns:ds="http://schemas.openxmlformats.org/officeDocument/2006/customXml" ds:itemID="{22B99383-9838-445F-BD5D-BD37971F0029}">
+<ds:datastoreItem xmlns:ds="http://schemas.openxmlformats.org/officeDocument/2006/customXml" ds:itemID="{68D695BB-D493-4112-A198-E485163CE147}">
   <ds:schemaRefs>
     <ds:schemaRef ds:uri="http://schemas.openxmlformats.org/officeDocument/2006/bibliography"/>
   </ds:schemaRefs>

</xml_diff>